<commit_message>
Chnages to Resume and cover photo
</commit_message>
<xml_diff>
--- a/JH Resume.docx
+++ b/JH Resume.docx
@@ -68,14 +68,13 @@
           <w:szCs w:val="22"/>
         </w:rPr>
       </w:pPr>
-      <w:hyperlink r:id="rId5">
+      <w:hyperlink r:id="rId5" w:history="1">
         <w:r>
           <w:rPr>
+            <w:rStyle w:val="Hyperlink"/>
             <w:rFonts w:ascii="Times New Roman" w:eastAsia="Times New Roman" w:hAnsi="Times New Roman" w:cs="Times New Roman"/>
-            <w:color w:val="0000FF"/>
             <w:sz w:val="22"/>
             <w:szCs w:val="22"/>
-            <w:u w:val="single"/>
           </w:rPr>
           <w:t>hannettjoseph@gmail.com</w:t>
         </w:r>
@@ -96,14 +95,13 @@
         </w:rPr>
         <w:t xml:space="preserve"> </w:t>
       </w:r>
-      <w:hyperlink r:id="rId6">
+      <w:hyperlink r:id="rId6" w:history="1">
         <w:r>
           <w:rPr>
+            <w:rStyle w:val="Hyperlink"/>
             <w:rFonts w:ascii="Times New Roman" w:eastAsia="Times New Roman" w:hAnsi="Times New Roman" w:cs="Times New Roman"/>
-            <w:color w:val="0000FF"/>
             <w:sz w:val="22"/>
             <w:szCs w:val="22"/>
-            <w:u w:val="single"/>
           </w:rPr>
           <w:t>https://www.linkedin.com/in/joseph-hannett-8a9180166</w:t>
         </w:r>
@@ -115,6 +113,27 @@
           <w:szCs w:val="22"/>
         </w:rPr>
         <w:t xml:space="preserve"> </w:t>
+      </w:r>
+    </w:p>
+    <w:p>
+      <w:pPr>
+        <w:pBdr>
+          <w:bottom w:val="single" w:sz="12" w:space="1" w:color="000000"/>
+        </w:pBdr>
+        <w:jc w:val="center"/>
+        <w:rPr>
+          <w:rFonts w:ascii="Times New Roman" w:eastAsia="Times New Roman" w:hAnsi="Times New Roman" w:cs="Times New Roman"/>
+          <w:sz w:val="22"/>
+          <w:szCs w:val="22"/>
+        </w:rPr>
+      </w:pPr>
+      <w:r>
+        <w:rPr>
+          <w:rFonts w:ascii="Times New Roman" w:eastAsia="Times New Roman" w:hAnsi="Times New Roman" w:cs="Times New Roman"/>
+          <w:sz w:val="22"/>
+          <w:szCs w:val="22"/>
+        </w:rPr>
+        <w:t xml:space="preserve">Personal Portfolio Webpage: </w:t>
       </w:r>
     </w:p>
     <w:p>
@@ -193,29 +212,17 @@
                 <w:sz w:val="22"/>
                 <w:szCs w:val="22"/>
               </w:rPr>
-              <w:t xml:space="preserve">The Tech Academy Full Stack Web Developer Program </w:t>
-            </w:r>
-          </w:p>
-          <w:p>
-            <w:pPr>
+              <w:t>The Tech Academy</w:t>
+            </w:r>
+            <w:r>
               <w:rPr>
                 <w:rFonts w:ascii="Times New Roman" w:eastAsia="Times New Roman" w:hAnsi="Times New Roman" w:cs="Times New Roman"/>
                 <w:b/>
                 <w:sz w:val="22"/>
                 <w:szCs w:val="22"/>
               </w:rPr>
-            </w:pPr>
-          </w:p>
-          <w:p>
-            <w:pPr>
-              <w:rPr>
-                <w:rFonts w:ascii="Times New Roman" w:eastAsia="Times New Roman" w:hAnsi="Times New Roman" w:cs="Times New Roman"/>
-                <w:sz w:val="22"/>
-                <w:szCs w:val="22"/>
-              </w:rPr>
-            </w:pPr>
-            <w:bookmarkStart w:id="1" w:name="_GoBack"/>
-            <w:bookmarkEnd w:id="1"/>
+              <w:t>’s</w:t>
+            </w:r>
             <w:r>
               <w:rPr>
                 <w:rFonts w:ascii="Times New Roman" w:eastAsia="Times New Roman" w:hAnsi="Times New Roman" w:cs="Times New Roman"/>
@@ -223,17 +230,89 @@
                 <w:sz w:val="22"/>
                 <w:szCs w:val="22"/>
               </w:rPr>
-              <w:t xml:space="preserve">SUNY </w:t>
-            </w:r>
-            <w:proofErr w:type="spellStart"/>
-            <w:r>
+              <w:t xml:space="preserve"> Full Stack Web Developer Program</w:t>
+            </w:r>
+          </w:p>
+          <w:p>
+            <w:pPr>
+              <w:pStyle w:val="ListParagraph"/>
+              <w:numPr>
+                <w:ilvl w:val="0"/>
+                <w:numId w:val="10"/>
+              </w:numPr>
+              <w:rPr>
+                <w:rFonts w:ascii="Times New Roman" w:eastAsia="Times New Roman" w:hAnsi="Times New Roman" w:cs="Times New Roman"/>
+                <w:bCs/>
+                <w:sz w:val="22"/>
+                <w:szCs w:val="22"/>
+              </w:rPr>
+            </w:pPr>
+            <w:r>
+              <w:rPr>
+                <w:rFonts w:ascii="Times New Roman" w:eastAsia="Times New Roman" w:hAnsi="Times New Roman" w:cs="Times New Roman"/>
+                <w:bCs/>
+                <w:sz w:val="22"/>
+                <w:szCs w:val="22"/>
+              </w:rPr>
+              <w:t xml:space="preserve">Languages covered in this bootcamp </w:t>
+            </w:r>
+            <w:proofErr w:type="gramStart"/>
+            <w:r>
+              <w:rPr>
+                <w:rFonts w:ascii="Times New Roman" w:eastAsia="Times New Roman" w:hAnsi="Times New Roman" w:cs="Times New Roman"/>
+                <w:bCs/>
+                <w:sz w:val="22"/>
+                <w:szCs w:val="22"/>
+              </w:rPr>
+              <w:t>include:</w:t>
+            </w:r>
+            <w:proofErr w:type="gramEnd"/>
+            <w:r>
+              <w:rPr>
+                <w:rFonts w:ascii="Times New Roman" w:eastAsia="Times New Roman" w:hAnsi="Times New Roman" w:cs="Times New Roman"/>
+                <w:bCs/>
+                <w:sz w:val="22"/>
+                <w:szCs w:val="22"/>
+              </w:rPr>
+              <w:t xml:space="preserve"> C#, Python, Javascript, HTML, CSS, SQL, and more.</w:t>
+            </w:r>
+          </w:p>
+          <w:p>
+            <w:pPr>
+              <w:pStyle w:val="ListParagraph"/>
               <w:rPr>
                 <w:rFonts w:ascii="Times New Roman" w:eastAsia="Times New Roman" w:hAnsi="Times New Roman" w:cs="Times New Roman"/>
                 <w:b/>
                 <w:sz w:val="22"/>
                 <w:szCs w:val="22"/>
               </w:rPr>
-              <w:t>Cortland</w:t>
+            </w:pPr>
+          </w:p>
+          <w:p>
+            <w:pPr>
+              <w:rPr>
+                <w:rFonts w:ascii="Times New Roman" w:eastAsia="Times New Roman" w:hAnsi="Times New Roman" w:cs="Times New Roman"/>
+                <w:sz w:val="22"/>
+                <w:szCs w:val="22"/>
+              </w:rPr>
+            </w:pPr>
+            <w:r>
+              <w:rPr>
+                <w:rFonts w:ascii="Times New Roman" w:eastAsia="Times New Roman" w:hAnsi="Times New Roman" w:cs="Times New Roman"/>
+                <w:b/>
+                <w:sz w:val="22"/>
+                <w:szCs w:val="22"/>
+              </w:rPr>
+              <w:t>SUNY Cortland</w:t>
+            </w:r>
+            <w:r>
+              <w:rPr>
+                <w:rFonts w:ascii="Times New Roman" w:eastAsia="Times New Roman" w:hAnsi="Times New Roman" w:cs="Times New Roman"/>
+                <w:b/>
+                <w:sz w:val="22"/>
+                <w:szCs w:val="22"/>
+              </w:rPr>
+              <w:t>,</w:t>
             </w:r>
             <w:r>
               <w:rPr>
@@ -249,16 +328,7 @@
                 <w:sz w:val="22"/>
                 <w:szCs w:val="22"/>
               </w:rPr>
-              <w:t>Cortland</w:t>
-            </w:r>
-            <w:proofErr w:type="spellEnd"/>
-            <w:r>
-              <w:rPr>
-                <w:rFonts w:ascii="Times New Roman" w:eastAsia="Times New Roman" w:hAnsi="Times New Roman" w:cs="Times New Roman"/>
-                <w:sz w:val="22"/>
-                <w:szCs w:val="22"/>
-              </w:rPr>
-              <w:t>, NY</w:t>
+              <w:t>Cortland NY</w:t>
             </w:r>
           </w:p>
           <w:p>
@@ -305,36 +375,121 @@
               <w:ind w:left="288"/>
               <w:rPr>
                 <w:rFonts w:ascii="Times New Roman" w:eastAsia="Times New Roman" w:hAnsi="Times New Roman" w:cs="Times New Roman"/>
+                <w:sz w:val="22"/>
+                <w:szCs w:val="22"/>
+              </w:rPr>
+            </w:pPr>
+            <w:r>
+              <w:rPr>
+                <w:rFonts w:ascii="Times New Roman" w:eastAsia="Times New Roman" w:hAnsi="Times New Roman" w:cs="Times New Roman"/>
                 <w:i/>
                 <w:sz w:val="22"/>
                 <w:szCs w:val="22"/>
               </w:rPr>
-            </w:pPr>
-            <w:r>
-              <w:rPr>
-                <w:rFonts w:ascii="Times New Roman" w:eastAsia="Times New Roman" w:hAnsi="Times New Roman" w:cs="Times New Roman"/>
+              <w:t>Honors</w:t>
+            </w:r>
+            <w:r>
+              <w:rPr>
+                <w:rFonts w:ascii="Times New Roman" w:eastAsia="Times New Roman" w:hAnsi="Times New Roman" w:cs="Times New Roman"/>
+                <w:sz w:val="22"/>
+                <w:szCs w:val="22"/>
+              </w:rPr>
+              <w:t xml:space="preserve">: </w:t>
+            </w:r>
+            <w:r>
+              <w:rPr>
+                <w:rFonts w:ascii="Times New Roman" w:eastAsia="Times New Roman" w:hAnsi="Times New Roman" w:cs="Times New Roman"/>
+                <w:b/>
+                <w:bCs/>
                 <w:i/>
-                <w:sz w:val="22"/>
-                <w:szCs w:val="22"/>
-              </w:rPr>
-              <w:t>H</w:t>
-            </w:r>
-            <w:r>
-              <w:rPr>
-                <w:rFonts w:ascii="Times New Roman" w:eastAsia="Times New Roman" w:hAnsi="Times New Roman" w:cs="Times New Roman"/>
-                <w:i/>
-                <w:sz w:val="22"/>
-                <w:szCs w:val="22"/>
-              </w:rPr>
-              <w:t>onors</w:t>
-            </w:r>
-            <w:r>
-              <w:rPr>
-                <w:rFonts w:ascii="Times New Roman" w:eastAsia="Times New Roman" w:hAnsi="Times New Roman" w:cs="Times New Roman"/>
-                <w:sz w:val="22"/>
-                <w:szCs w:val="22"/>
-              </w:rPr>
-              <w:t>: Summa Cum Laude; President’s List; Dean’s List</w:t>
+                <w:iCs/>
+                <w:sz w:val="22"/>
+                <w:szCs w:val="22"/>
+              </w:rPr>
+              <w:t>Summa Cum Laude</w:t>
+            </w:r>
+            <w:r>
+              <w:rPr>
+                <w:rFonts w:ascii="Times New Roman" w:eastAsia="Times New Roman" w:hAnsi="Times New Roman" w:cs="Times New Roman"/>
+                <w:sz w:val="22"/>
+                <w:szCs w:val="22"/>
+              </w:rPr>
+              <w:t>; President’s List; Dean’s List</w:t>
+            </w:r>
+          </w:p>
+          <w:p>
+            <w:pPr>
+              <w:rPr>
+                <w:rFonts w:ascii="Times New Roman" w:eastAsia="Times New Roman" w:hAnsi="Times New Roman" w:cs="Times New Roman"/>
+                <w:b/>
+                <w:bCs/>
+                <w:iCs/>
+                <w:sz w:val="22"/>
+                <w:szCs w:val="22"/>
+              </w:rPr>
+            </w:pPr>
+          </w:p>
+          <w:p>
+            <w:pPr>
+              <w:rPr>
+                <w:rFonts w:ascii="Times New Roman" w:eastAsia="Times New Roman" w:hAnsi="Times New Roman" w:cs="Times New Roman"/>
+                <w:iCs/>
+                <w:sz w:val="22"/>
+                <w:szCs w:val="22"/>
+              </w:rPr>
+            </w:pPr>
+            <w:r>
+              <w:rPr>
+                <w:rFonts w:ascii="Times New Roman" w:eastAsia="Times New Roman" w:hAnsi="Times New Roman" w:cs="Times New Roman"/>
+                <w:b/>
+                <w:bCs/>
+                <w:iCs/>
+                <w:sz w:val="22"/>
+                <w:szCs w:val="22"/>
+              </w:rPr>
+              <w:t>Cornell University</w:t>
+            </w:r>
+            <w:r>
+              <w:rPr>
+                <w:rFonts w:ascii="Times New Roman" w:eastAsia="Times New Roman" w:hAnsi="Times New Roman" w:cs="Times New Roman"/>
+                <w:iCs/>
+                <w:sz w:val="22"/>
+                <w:szCs w:val="22"/>
+              </w:rPr>
+              <w:t>, Ithaca NY</w:t>
+            </w:r>
+          </w:p>
+          <w:p>
+            <w:pPr>
+              <w:pStyle w:val="ListParagraph"/>
+              <w:numPr>
+                <w:ilvl w:val="0"/>
+                <w:numId w:val="2"/>
+              </w:numPr>
+              <w:rPr>
+                <w:rFonts w:ascii="Times New Roman" w:eastAsia="Times New Roman" w:hAnsi="Times New Roman" w:cs="Times New Roman"/>
+                <w:iCs/>
+                <w:sz w:val="22"/>
+                <w:szCs w:val="22"/>
+              </w:rPr>
+            </w:pPr>
+            <w:r>
+              <w:rPr>
+                <w:rFonts w:ascii="Times New Roman" w:eastAsia="Times New Roman" w:hAnsi="Times New Roman" w:cs="Times New Roman"/>
+                <w:iCs/>
+                <w:sz w:val="22"/>
+                <w:szCs w:val="22"/>
+              </w:rPr>
+              <w:t>Research and Education</w:t>
+            </w:r>
+            <w:r>
+              <w:rPr>
+                <w:rFonts w:ascii="Times New Roman" w:eastAsia="Times New Roman" w:hAnsi="Times New Roman" w:cs="Times New Roman"/>
+                <w:iCs/>
+                <w:sz w:val="22"/>
+                <w:szCs w:val="22"/>
+              </w:rPr>
+              <w:t xml:space="preserve">al seminars </w:t>
             </w:r>
           </w:p>
           <w:p>
@@ -357,7 +512,6 @@
           </w:tcPr>
           <w:p>
             <w:pPr>
-              <w:jc w:val="center"/>
               <w:rPr>
                 <w:rFonts w:ascii="Times New Roman" w:eastAsia="Times New Roman" w:hAnsi="Times New Roman" w:cs="Times New Roman"/>
                 <w:sz w:val="22"/>
@@ -385,6 +539,50 @@
           </w:p>
           <w:p>
             <w:pPr>
+              <w:rPr>
+                <w:rFonts w:ascii="Times New Roman" w:eastAsia="Times New Roman" w:hAnsi="Times New Roman" w:cs="Times New Roman"/>
+                <w:sz w:val="22"/>
+                <w:szCs w:val="22"/>
+              </w:rPr>
+            </w:pPr>
+          </w:p>
+          <w:p>
+            <w:pPr>
+              <w:rPr>
+                <w:rFonts w:ascii="Times New Roman" w:eastAsia="Times New Roman" w:hAnsi="Times New Roman" w:cs="Times New Roman"/>
+                <w:sz w:val="22"/>
+                <w:szCs w:val="22"/>
+              </w:rPr>
+            </w:pPr>
+          </w:p>
+          <w:p>
+            <w:pPr>
+              <w:rPr>
+                <w:rFonts w:ascii="Times New Roman" w:eastAsia="Times New Roman" w:hAnsi="Times New Roman" w:cs="Times New Roman"/>
+                <w:sz w:val="22"/>
+                <w:szCs w:val="22"/>
+              </w:rPr>
+            </w:pPr>
+          </w:p>
+          <w:p>
+            <w:pPr>
+              <w:rPr>
+                <w:rFonts w:ascii="Times New Roman" w:eastAsia="Times New Roman" w:hAnsi="Times New Roman" w:cs="Times New Roman"/>
+                <w:sz w:val="22"/>
+                <w:szCs w:val="22"/>
+              </w:rPr>
+            </w:pPr>
+            <w:r>
+              <w:rPr>
+                <w:rFonts w:ascii="Times New Roman" w:eastAsia="Times New Roman" w:hAnsi="Times New Roman" w:cs="Times New Roman"/>
+                <w:sz w:val="22"/>
+                <w:szCs w:val="22"/>
+              </w:rPr>
+              <w:t>May 2017</w:t>
+            </w:r>
+          </w:p>
+          <w:p>
+            <w:pPr>
               <w:jc w:val="right"/>
               <w:rPr>
                 <w:rFonts w:ascii="Times New Roman" w:eastAsia="Times New Roman" w:hAnsi="Times New Roman" w:cs="Times New Roman"/>
@@ -392,18 +590,49 @@
                 <w:szCs w:val="22"/>
               </w:rPr>
             </w:pPr>
-            <w:r>
-              <w:rPr>
-                <w:rFonts w:ascii="Times New Roman" w:eastAsia="Times New Roman" w:hAnsi="Times New Roman" w:cs="Times New Roman"/>
-                <w:sz w:val="22"/>
-                <w:szCs w:val="22"/>
-              </w:rPr>
-              <w:t>May 2017</w:t>
+          </w:p>
+          <w:p>
+            <w:pPr>
+              <w:jc w:val="right"/>
+              <w:rPr>
+                <w:rFonts w:ascii="Times New Roman" w:eastAsia="Times New Roman" w:hAnsi="Times New Roman" w:cs="Times New Roman"/>
+                <w:sz w:val="22"/>
+                <w:szCs w:val="22"/>
+              </w:rPr>
+            </w:pPr>
+          </w:p>
+          <w:p>
+            <w:pPr>
+              <w:rPr>
+                <w:rFonts w:ascii="Times New Roman" w:eastAsia="Times New Roman" w:hAnsi="Times New Roman" w:cs="Times New Roman"/>
+                <w:sz w:val="22"/>
+                <w:szCs w:val="22"/>
+              </w:rPr>
+            </w:pPr>
+          </w:p>
+          <w:p>
+            <w:pPr>
+              <w:rPr>
+                <w:rFonts w:ascii="Times New Roman" w:eastAsia="Times New Roman" w:hAnsi="Times New Roman" w:cs="Times New Roman"/>
+                <w:sz w:val="22"/>
+                <w:szCs w:val="22"/>
+              </w:rPr>
+            </w:pPr>
+            <w:r>
+              <w:rPr>
+                <w:rFonts w:ascii="Times New Roman" w:eastAsia="Times New Roman" w:hAnsi="Times New Roman" w:cs="Times New Roman"/>
+                <w:sz w:val="22"/>
+                <w:szCs w:val="22"/>
+              </w:rPr>
+              <w:t>April 2015</w:t>
             </w:r>
           </w:p>
         </w:tc>
       </w:tr>
       <w:tr>
+        <w:trPr>
+          <w:trHeight w:val="665"/>
+        </w:trPr>
         <w:tc>
           <w:tcPr>
             <w:tcW w:w="2605" w:type="dxa"/>
@@ -449,18 +678,17 @@
                 <w:sz w:val="22"/>
                 <w:szCs w:val="22"/>
               </w:rPr>
-              <w:t xml:space="preserve">Certified Graduate Tech Academy Full Stack Web Developer </w:t>
-            </w:r>
-          </w:p>
-          <w:p>
-            <w:pPr>
+              <w:t xml:space="preserve">Certified Graduate </w:t>
+            </w:r>
+            <w:r>
               <w:rPr>
                 <w:rFonts w:ascii="Times New Roman" w:eastAsia="Times New Roman" w:hAnsi="Times New Roman" w:cs="Times New Roman"/>
                 <w:b/>
                 <w:sz w:val="22"/>
                 <w:szCs w:val="22"/>
               </w:rPr>
-            </w:pPr>
+              <w:t xml:space="preserve">of The </w:t>
+            </w:r>
             <w:r>
               <w:rPr>
                 <w:rFonts w:ascii="Times New Roman" w:eastAsia="Times New Roman" w:hAnsi="Times New Roman" w:cs="Times New Roman"/>
@@ -468,17 +696,8 @@
                 <w:sz w:val="22"/>
                 <w:szCs w:val="22"/>
               </w:rPr>
-              <w:t xml:space="preserve">Program </w:t>
-            </w:r>
-          </w:p>
-          <w:p>
-            <w:pPr>
-              <w:rPr>
-                <w:rFonts w:ascii="Times New Roman" w:eastAsia="Times New Roman" w:hAnsi="Times New Roman" w:cs="Times New Roman"/>
-                <w:sz w:val="22"/>
-                <w:szCs w:val="22"/>
-              </w:rPr>
-            </w:pPr>
+              <w:t>Tech Academy</w:t>
+            </w:r>
             <w:r>
               <w:rPr>
                 <w:rFonts w:ascii="Times New Roman" w:eastAsia="Times New Roman" w:hAnsi="Times New Roman" w:cs="Times New Roman"/>
@@ -486,25 +705,8 @@
                 <w:sz w:val="22"/>
                 <w:szCs w:val="22"/>
               </w:rPr>
-              <w:t>Certified Nursing Assistant (CNA)</w:t>
-            </w:r>
-            <w:r>
-              <w:rPr>
-                <w:rFonts w:ascii="Times New Roman" w:eastAsia="Times New Roman" w:hAnsi="Times New Roman" w:cs="Times New Roman"/>
-                <w:sz w:val="22"/>
-                <w:szCs w:val="22"/>
-              </w:rPr>
-              <w:t xml:space="preserve"> New York State </w:t>
-            </w:r>
-          </w:p>
-          <w:p>
-            <w:pPr>
-              <w:rPr>
-                <w:rFonts w:ascii="Times New Roman" w:eastAsia="Times New Roman" w:hAnsi="Times New Roman" w:cs="Times New Roman"/>
-                <w:sz w:val="22"/>
-                <w:szCs w:val="22"/>
-              </w:rPr>
-            </w:pPr>
+              <w:t>’s</w:t>
+            </w:r>
             <w:r>
               <w:rPr>
                 <w:rFonts w:ascii="Times New Roman" w:eastAsia="Times New Roman" w:hAnsi="Times New Roman" w:cs="Times New Roman"/>
@@ -512,33 +714,8 @@
                 <w:sz w:val="22"/>
                 <w:szCs w:val="22"/>
               </w:rPr>
-              <w:t>Approved Medication Administration Personnel (AMAP) Certification</w:t>
-            </w:r>
-            <w:r>
-              <w:rPr>
-                <w:rFonts w:ascii="Symbol" w:eastAsia="Symbol" w:hAnsi="Symbol" w:cs="Symbol"/>
-                <w:sz w:val="22"/>
-                <w:szCs w:val="22"/>
-              </w:rPr>
-              <w:t>⎯</w:t>
-            </w:r>
-            <w:r>
-              <w:rPr>
-                <w:rFonts w:ascii="Times New Roman" w:eastAsia="Times New Roman" w:hAnsi="Times New Roman" w:cs="Times New Roman"/>
-                <w:sz w:val="22"/>
-                <w:szCs w:val="22"/>
-              </w:rPr>
-              <w:t xml:space="preserve"> New York State</w:t>
-            </w:r>
-          </w:p>
-          <w:p>
-            <w:pPr>
-              <w:rPr>
-                <w:rFonts w:ascii="Times New Roman" w:eastAsia="Times New Roman" w:hAnsi="Times New Roman" w:cs="Times New Roman"/>
-                <w:sz w:val="22"/>
-                <w:szCs w:val="22"/>
-              </w:rPr>
-            </w:pPr>
+              <w:t xml:space="preserve"> Full Stack Web Developer </w:t>
+            </w:r>
             <w:r>
               <w:rPr>
                 <w:rFonts w:ascii="Times New Roman" w:eastAsia="Times New Roman" w:hAnsi="Times New Roman" w:cs="Times New Roman"/>
@@ -546,67 +723,8 @@
                 <w:sz w:val="22"/>
                 <w:szCs w:val="22"/>
               </w:rPr>
-              <w:t>CPR/AED and First Aid Certification</w:t>
-            </w:r>
-            <w:r>
-              <w:rPr>
-                <w:rFonts w:ascii="Symbol" w:eastAsia="Symbol" w:hAnsi="Symbol" w:cs="Symbol"/>
-                <w:sz w:val="22"/>
-                <w:szCs w:val="22"/>
-              </w:rPr>
-              <w:t>⎯</w:t>
-            </w:r>
-            <w:r>
-              <w:rPr>
-                <w:rFonts w:ascii="Times New Roman" w:eastAsia="Times New Roman" w:hAnsi="Times New Roman" w:cs="Times New Roman"/>
-                <w:sz w:val="22"/>
-                <w:szCs w:val="22"/>
-              </w:rPr>
-              <w:t xml:space="preserve"> New York State</w:t>
-            </w:r>
-          </w:p>
-          <w:p>
-            <w:pPr>
-              <w:rPr>
-                <w:rFonts w:ascii="Times New Roman" w:eastAsia="Times New Roman" w:hAnsi="Times New Roman" w:cs="Times New Roman"/>
-                <w:sz w:val="22"/>
-                <w:szCs w:val="22"/>
-              </w:rPr>
-            </w:pPr>
-            <w:r>
-              <w:rPr>
-                <w:rFonts w:ascii="Times New Roman" w:eastAsia="Times New Roman" w:hAnsi="Times New Roman" w:cs="Times New Roman"/>
-                <w:b/>
-                <w:sz w:val="22"/>
-                <w:szCs w:val="22"/>
-              </w:rPr>
-              <w:t>Concussion Management Certification</w:t>
-            </w:r>
-            <w:r>
-              <w:rPr>
-                <w:rFonts w:ascii="Symbol" w:eastAsia="Symbol" w:hAnsi="Symbol" w:cs="Symbol"/>
-                <w:sz w:val="22"/>
-                <w:szCs w:val="22"/>
-              </w:rPr>
-              <w:t>⎯</w:t>
-            </w:r>
-            <w:r>
-              <w:rPr>
-                <w:rFonts w:ascii="Times New Roman" w:eastAsia="Times New Roman" w:hAnsi="Times New Roman" w:cs="Times New Roman"/>
-                <w:sz w:val="22"/>
-                <w:szCs w:val="22"/>
-              </w:rPr>
-              <w:t xml:space="preserve"> New York State</w:t>
-            </w:r>
-          </w:p>
-          <w:p>
-            <w:pPr>
-              <w:rPr>
-                <w:rFonts w:ascii="Times New Roman" w:eastAsia="Times New Roman" w:hAnsi="Times New Roman" w:cs="Times New Roman"/>
-                <w:sz w:val="22"/>
-                <w:szCs w:val="22"/>
-              </w:rPr>
-            </w:pPr>
+              <w:t>Program</w:t>
+            </w:r>
           </w:p>
         </w:tc>
         <w:tc>
@@ -618,6 +736,41 @@
           </w:tcPr>
           <w:p>
             <w:pPr>
+              <w:rPr>
+                <w:rFonts w:ascii="Times New Roman" w:eastAsia="Times New Roman" w:hAnsi="Times New Roman" w:cs="Times New Roman"/>
+                <w:sz w:val="22"/>
+                <w:szCs w:val="22"/>
+              </w:rPr>
+            </w:pPr>
+            <w:r>
+              <w:rPr>
+                <w:rFonts w:ascii="Times New Roman" w:eastAsia="Times New Roman" w:hAnsi="Times New Roman" w:cs="Times New Roman"/>
+                <w:sz w:val="22"/>
+                <w:szCs w:val="22"/>
+              </w:rPr>
+              <w:t>November</w:t>
+            </w:r>
+            <w:r>
+              <w:rPr>
+                <w:rFonts w:ascii="Times New Roman" w:eastAsia="Times New Roman" w:hAnsi="Times New Roman" w:cs="Times New Roman"/>
+                <w:sz w:val="22"/>
+                <w:szCs w:val="22"/>
+              </w:rPr>
+              <w:t xml:space="preserve"> </w:t>
+            </w:r>
+            <w:bookmarkStart w:id="1" w:name="_GoBack"/>
+            <w:bookmarkEnd w:id="1"/>
+            <w:r>
+              <w:rPr>
+                <w:rFonts w:ascii="Times New Roman" w:eastAsia="Times New Roman" w:hAnsi="Times New Roman" w:cs="Times New Roman"/>
+                <w:sz w:val="22"/>
+                <w:szCs w:val="22"/>
+              </w:rPr>
+              <w:t>2019</w:t>
+            </w:r>
+          </w:p>
+          <w:p>
+            <w:pPr>
               <w:jc w:val="right"/>
               <w:rPr>
                 <w:rFonts w:ascii="Times New Roman" w:eastAsia="Times New Roman" w:hAnsi="Times New Roman" w:cs="Times New Roman"/>
@@ -625,105 +778,15 @@
                 <w:szCs w:val="22"/>
               </w:rPr>
             </w:pPr>
-            <w:r>
-              <w:rPr>
-                <w:rFonts w:ascii="Times New Roman" w:eastAsia="Times New Roman" w:hAnsi="Times New Roman" w:cs="Times New Roman"/>
-                <w:sz w:val="22"/>
-                <w:szCs w:val="22"/>
-              </w:rPr>
-              <w:t>November 2019</w:t>
-            </w:r>
-          </w:p>
-          <w:p>
-            <w:pPr>
-              <w:jc w:val="right"/>
-              <w:rPr>
-                <w:rFonts w:ascii="Times New Roman" w:eastAsia="Times New Roman" w:hAnsi="Times New Roman" w:cs="Times New Roman"/>
-                <w:sz w:val="22"/>
-                <w:szCs w:val="22"/>
-              </w:rPr>
-            </w:pPr>
-          </w:p>
-          <w:p>
-            <w:pPr>
-              <w:jc w:val="right"/>
-              <w:rPr>
-                <w:rFonts w:ascii="Times New Roman" w:eastAsia="Times New Roman" w:hAnsi="Times New Roman" w:cs="Times New Roman"/>
-                <w:sz w:val="22"/>
-                <w:szCs w:val="22"/>
-              </w:rPr>
-            </w:pPr>
-            <w:r>
-              <w:rPr>
-                <w:rFonts w:ascii="Times New Roman" w:eastAsia="Times New Roman" w:hAnsi="Times New Roman" w:cs="Times New Roman"/>
-                <w:sz w:val="22"/>
-                <w:szCs w:val="22"/>
-              </w:rPr>
-              <w:t>August 2017</w:t>
-            </w:r>
-          </w:p>
-          <w:p>
-            <w:pPr>
-              <w:jc w:val="right"/>
-              <w:rPr>
-                <w:rFonts w:ascii="Times New Roman" w:eastAsia="Times New Roman" w:hAnsi="Times New Roman" w:cs="Times New Roman"/>
-                <w:sz w:val="22"/>
-                <w:szCs w:val="22"/>
-              </w:rPr>
-            </w:pPr>
-            <w:r>
-              <w:rPr>
-                <w:rFonts w:ascii="Times New Roman" w:eastAsia="Times New Roman" w:hAnsi="Times New Roman" w:cs="Times New Roman"/>
-                <w:sz w:val="22"/>
-                <w:szCs w:val="22"/>
-              </w:rPr>
-              <w:t>September 2017</w:t>
-            </w:r>
-          </w:p>
-          <w:p>
-            <w:pPr>
-              <w:rPr>
-                <w:rFonts w:ascii="Times New Roman" w:eastAsia="Times New Roman" w:hAnsi="Times New Roman" w:cs="Times New Roman"/>
-                <w:sz w:val="22"/>
-                <w:szCs w:val="22"/>
-              </w:rPr>
-            </w:pPr>
-          </w:p>
-          <w:p>
-            <w:pPr>
-              <w:jc w:val="right"/>
-              <w:rPr>
-                <w:rFonts w:ascii="Times New Roman" w:eastAsia="Times New Roman" w:hAnsi="Times New Roman" w:cs="Times New Roman"/>
-                <w:sz w:val="22"/>
-                <w:szCs w:val="22"/>
-              </w:rPr>
-            </w:pPr>
-            <w:r>
-              <w:rPr>
-                <w:rFonts w:ascii="Times New Roman" w:eastAsia="Times New Roman" w:hAnsi="Times New Roman" w:cs="Times New Roman"/>
-                <w:sz w:val="22"/>
-                <w:szCs w:val="22"/>
-              </w:rPr>
-              <w:t>September 2017</w:t>
-            </w:r>
-          </w:p>
-          <w:p>
-            <w:pPr>
-              <w:jc w:val="right"/>
-              <w:rPr>
-                <w:rFonts w:ascii="Times New Roman" w:eastAsia="Times New Roman" w:hAnsi="Times New Roman" w:cs="Times New Roman"/>
-                <w:sz w:val="22"/>
-                <w:szCs w:val="22"/>
-              </w:rPr>
-            </w:pPr>
-            <w:r>
-              <w:rPr>
-                <w:rFonts w:ascii="Times New Roman" w:eastAsia="Times New Roman" w:hAnsi="Times New Roman" w:cs="Times New Roman"/>
-                <w:sz w:val="22"/>
-                <w:szCs w:val="22"/>
-              </w:rPr>
-              <w:t>December 2016</w:t>
-            </w:r>
+          </w:p>
+          <w:p>
+            <w:pPr>
+              <w:rPr>
+                <w:rFonts w:ascii="Times New Roman" w:eastAsia="Times New Roman" w:hAnsi="Times New Roman" w:cs="Times New Roman"/>
+                <w:sz w:val="22"/>
+                <w:szCs w:val="22"/>
+              </w:rPr>
+            </w:pPr>
           </w:p>
         </w:tc>
       </w:tr>
@@ -790,43 +853,7 @@
                 <w:sz w:val="22"/>
                 <w:szCs w:val="22"/>
               </w:rPr>
-              <w:t xml:space="preserve"> Harman, R. M., </w:t>
-            </w:r>
-            <w:proofErr w:type="spellStart"/>
-            <w:r>
-              <w:rPr>
-                <w:rFonts w:ascii="Times New Roman" w:eastAsia="Times New Roman" w:hAnsi="Times New Roman" w:cs="Times New Roman"/>
-                <w:sz w:val="22"/>
-                <w:szCs w:val="22"/>
-              </w:rPr>
-              <w:t>Puoplo</w:t>
-            </w:r>
-            <w:proofErr w:type="spellEnd"/>
-            <w:r>
-              <w:rPr>
-                <w:rFonts w:ascii="Times New Roman" w:eastAsia="Times New Roman" w:hAnsi="Times New Roman" w:cs="Times New Roman"/>
-                <w:sz w:val="22"/>
-                <w:szCs w:val="22"/>
-              </w:rPr>
-              <w:t xml:space="preserve">, N. A., &amp; Van de </w:t>
-            </w:r>
-            <w:proofErr w:type="spellStart"/>
-            <w:r>
-              <w:rPr>
-                <w:rFonts w:ascii="Times New Roman" w:eastAsia="Times New Roman" w:hAnsi="Times New Roman" w:cs="Times New Roman"/>
-                <w:sz w:val="22"/>
-                <w:szCs w:val="22"/>
-              </w:rPr>
-              <w:t>Walle</w:t>
-            </w:r>
-            <w:proofErr w:type="spellEnd"/>
-            <w:r>
-              <w:rPr>
-                <w:rFonts w:ascii="Times New Roman" w:eastAsia="Times New Roman" w:hAnsi="Times New Roman" w:cs="Times New Roman"/>
-                <w:sz w:val="22"/>
-                <w:szCs w:val="22"/>
-              </w:rPr>
-              <w:t xml:space="preserve">, </w:t>
+              <w:t xml:space="preserve"> Harman, R. M., Puoplo, N. A., &amp; Van de Walle, </w:t>
             </w:r>
             <w:proofErr w:type="gramStart"/>
             <w:r>
@@ -844,25 +871,7 @@
                 <w:sz w:val="22"/>
                 <w:szCs w:val="22"/>
               </w:rPr>
-              <w:t xml:space="preserve"> (2018, July). The </w:t>
-            </w:r>
-            <w:proofErr w:type="spellStart"/>
-            <w:r>
-              <w:rPr>
-                <w:rFonts w:ascii="Times New Roman" w:eastAsia="Times New Roman" w:hAnsi="Times New Roman" w:cs="Times New Roman"/>
-                <w:sz w:val="22"/>
-                <w:szCs w:val="22"/>
-              </w:rPr>
-              <w:t>Secretome</w:t>
-            </w:r>
-            <w:proofErr w:type="spellEnd"/>
-            <w:r>
-              <w:rPr>
-                <w:rFonts w:ascii="Times New Roman" w:eastAsia="Times New Roman" w:hAnsi="Times New Roman" w:cs="Times New Roman"/>
-                <w:sz w:val="22"/>
-                <w:szCs w:val="22"/>
-              </w:rPr>
-              <w:t xml:space="preserve"> of Adipose-derived Mesenchymal Stem Cells Protects SH-SY5Y Cells from Arsenic-induced Toxicity, Independent of a Neuron-like Differentiation Mechanism.</w:t>
+              <w:t xml:space="preserve"> (2018, July). The Secretome of Adipose-derived Mesenchymal Stem Cells Protects SH-SY5Y Cells from Arsenic-induced Toxicity, Independent of a Neuron-like Differentiation Mechanism.</w:t>
             </w:r>
             <w:r>
               <w:rPr>
@@ -879,15 +888,7 @@
                 <w:sz w:val="22"/>
                 <w:szCs w:val="22"/>
               </w:rPr>
-              <w:t>, 54</w:t>
-            </w:r>
-            <w:r>
-              <w:rPr>
-                <w:rFonts w:ascii="Times New Roman" w:eastAsia="Times New Roman" w:hAnsi="Times New Roman" w:cs="Times New Roman"/>
-                <w:sz w:val="22"/>
-                <w:szCs w:val="22"/>
-              </w:rPr>
-              <w:t xml:space="preserve">-64. </w:t>
+              <w:t xml:space="preserve">, 54-64. </w:t>
             </w:r>
             <w:hyperlink r:id="rId7">
               <w:r>
@@ -956,6 +957,7 @@
             <w:pPr>
               <w:rPr>
                 <w:rFonts w:ascii="Times New Roman" w:eastAsia="Times New Roman" w:hAnsi="Times New Roman" w:cs="Times New Roman"/>
+                <w:bCs/>
                 <w:sz w:val="22"/>
                 <w:szCs w:val="22"/>
               </w:rPr>
@@ -967,23 +969,154 @@
                 <w:sz w:val="22"/>
                 <w:szCs w:val="22"/>
               </w:rPr>
+              <w:t xml:space="preserve">Cornell University Research Internship </w:t>
+            </w:r>
+            <w:r>
+              <w:rPr>
+                <w:rFonts w:ascii="Times New Roman" w:eastAsia="Times New Roman" w:hAnsi="Times New Roman" w:cs="Times New Roman"/>
+                <w:bCs/>
+                <w:sz w:val="22"/>
+                <w:szCs w:val="22"/>
+              </w:rPr>
+              <w:t>Ithaca, NY</w:t>
+            </w:r>
+          </w:p>
+          <w:p>
+            <w:pPr>
+              <w:rPr>
+                <w:rFonts w:ascii="Times New Roman" w:eastAsia="Times New Roman" w:hAnsi="Times New Roman" w:cs="Times New Roman"/>
+                <w:bCs/>
+                <w:sz w:val="22"/>
+                <w:szCs w:val="22"/>
+              </w:rPr>
+            </w:pPr>
+            <w:r>
+              <w:rPr>
+                <w:rFonts w:ascii="Times New Roman" w:eastAsia="Times New Roman" w:hAnsi="Times New Roman" w:cs="Times New Roman"/>
+                <w:bCs/>
+                <w:sz w:val="22"/>
+                <w:szCs w:val="22"/>
+              </w:rPr>
+              <w:t xml:space="preserve">      Research Fellow </w:t>
+            </w:r>
+          </w:p>
+          <w:p>
+            <w:pPr>
+              <w:rPr>
+                <w:rFonts w:ascii="Times New Roman" w:eastAsia="Times New Roman" w:hAnsi="Times New Roman" w:cs="Times New Roman"/>
+                <w:bCs/>
+                <w:sz w:val="22"/>
+                <w:szCs w:val="22"/>
+              </w:rPr>
+            </w:pPr>
+            <w:r>
+              <w:rPr>
+                <w:rFonts w:ascii="Times New Roman" w:eastAsia="Times New Roman" w:hAnsi="Times New Roman" w:cs="Times New Roman"/>
+                <w:bCs/>
+                <w:sz w:val="22"/>
+                <w:szCs w:val="22"/>
+              </w:rPr>
+              <w:t xml:space="preserve">      </w:t>
+            </w:r>
+            <w:r>
+              <w:rPr>
+                <w:rFonts w:ascii="Times New Roman" w:eastAsia="Times New Roman" w:hAnsi="Times New Roman" w:cs="Times New Roman"/>
+                <w:bCs/>
+                <w:i/>
+                <w:iCs/>
+                <w:sz w:val="22"/>
+                <w:szCs w:val="22"/>
+              </w:rPr>
+              <w:t>Objective:</w:t>
+            </w:r>
+            <w:r>
+              <w:rPr>
+                <w:rFonts w:ascii="Times New Roman" w:eastAsia="Times New Roman" w:hAnsi="Times New Roman" w:cs="Times New Roman"/>
+                <w:bCs/>
+                <w:sz w:val="22"/>
+                <w:szCs w:val="22"/>
+              </w:rPr>
+              <w:t xml:space="preserve"> Study the therapeutic potential of adipose derived stem</w:t>
+            </w:r>
+          </w:p>
+          <w:p>
+            <w:pPr>
+              <w:rPr>
+                <w:rFonts w:ascii="Times New Roman" w:eastAsia="Times New Roman" w:hAnsi="Times New Roman" w:cs="Times New Roman"/>
+                <w:bCs/>
+                <w:sz w:val="22"/>
+                <w:szCs w:val="22"/>
+              </w:rPr>
+            </w:pPr>
+            <w:r>
+              <w:rPr>
+                <w:rFonts w:ascii="Times New Roman" w:eastAsia="Times New Roman" w:hAnsi="Times New Roman" w:cs="Times New Roman"/>
+                <w:bCs/>
+                <w:sz w:val="22"/>
+                <w:szCs w:val="22"/>
+              </w:rPr>
+              <w:t xml:space="preserve">      Cells</w:t>
+            </w:r>
+            <w:r>
+              <w:rPr>
+                <w:rFonts w:ascii="Times New Roman" w:eastAsia="Times New Roman" w:hAnsi="Times New Roman" w:cs="Times New Roman"/>
+                <w:bCs/>
+                <w:sz w:val="22"/>
+                <w:szCs w:val="22"/>
+              </w:rPr>
+              <w:t xml:space="preserve"> at Cornell’s Baker Institute. </w:t>
+            </w:r>
+          </w:p>
+          <w:p>
+            <w:pPr>
+              <w:rPr>
+                <w:rFonts w:ascii="Times New Roman" w:eastAsia="Times New Roman" w:hAnsi="Times New Roman" w:cs="Times New Roman"/>
+                <w:b/>
+                <w:sz w:val="22"/>
+                <w:szCs w:val="22"/>
+              </w:rPr>
+            </w:pPr>
+          </w:p>
+          <w:p>
+            <w:pPr>
+              <w:rPr>
+                <w:rFonts w:ascii="Times New Roman" w:eastAsia="Times New Roman" w:hAnsi="Times New Roman" w:cs="Times New Roman"/>
+                <w:sz w:val="22"/>
+                <w:szCs w:val="22"/>
+              </w:rPr>
+            </w:pPr>
+            <w:r>
+              <w:rPr>
+                <w:rFonts w:ascii="Times New Roman" w:eastAsia="Times New Roman" w:hAnsi="Times New Roman" w:cs="Times New Roman"/>
+                <w:b/>
+                <w:sz w:val="22"/>
+                <w:szCs w:val="22"/>
+              </w:rPr>
               <w:t>SUNY Cortland Independent Research Internship</w:t>
             </w:r>
             <w:r>
               <w:rPr>
-                <w:rFonts w:ascii="Symbol" w:eastAsia="Symbol" w:hAnsi="Symbol" w:cs="Symbol"/>
-                <w:sz w:val="22"/>
-                <w:szCs w:val="22"/>
-              </w:rPr>
-              <w:t>⎯</w:t>
-            </w:r>
-            <w:r>
-              <w:rPr>
-                <w:rFonts w:ascii="Times New Roman" w:eastAsia="Times New Roman" w:hAnsi="Times New Roman" w:cs="Times New Roman"/>
-                <w:sz w:val="22"/>
-                <w:szCs w:val="22"/>
-              </w:rPr>
-              <w:t xml:space="preserve"> Ithaca, NY</w:t>
+                <w:rFonts w:ascii="Times New Roman" w:eastAsia="Times New Roman" w:hAnsi="Times New Roman" w:cs="Times New Roman"/>
+                <w:sz w:val="22"/>
+                <w:szCs w:val="22"/>
+              </w:rPr>
+              <w:t xml:space="preserve"> </w:t>
+            </w:r>
+            <w:r>
+              <w:rPr>
+                <w:rFonts w:ascii="Times New Roman" w:eastAsia="Times New Roman" w:hAnsi="Times New Roman" w:cs="Times New Roman"/>
+                <w:sz w:val="22"/>
+                <w:szCs w:val="22"/>
+              </w:rPr>
+              <w:t>Cortland</w:t>
+            </w:r>
+            <w:r>
+              <w:rPr>
+                <w:rFonts w:ascii="Times New Roman" w:eastAsia="Times New Roman" w:hAnsi="Times New Roman" w:cs="Times New Roman"/>
+                <w:sz w:val="22"/>
+                <w:szCs w:val="22"/>
+              </w:rPr>
+              <w:t>, NY</w:t>
             </w:r>
           </w:p>
           <w:p>
@@ -1030,102 +1163,6 @@
               </w:rPr>
               <w:t xml:space="preserve"> Researching the potential therapeutic effects of adipose derived stem cells under the supervision of Dr. Theresa Curtis.</w:t>
             </w:r>
-          </w:p>
-          <w:p>
-            <w:pPr>
-              <w:rPr>
-                <w:rFonts w:ascii="Times New Roman" w:eastAsia="Times New Roman" w:hAnsi="Times New Roman" w:cs="Times New Roman"/>
-                <w:sz w:val="22"/>
-                <w:szCs w:val="22"/>
-              </w:rPr>
-            </w:pPr>
-            <w:r>
-              <w:rPr>
-                <w:rFonts w:ascii="Times New Roman" w:eastAsia="Times New Roman" w:hAnsi="Times New Roman" w:cs="Times New Roman"/>
-                <w:b/>
-                <w:sz w:val="22"/>
-                <w:szCs w:val="22"/>
-              </w:rPr>
-              <w:t>Cornell University Research Internship</w:t>
-            </w:r>
-            <w:r>
-              <w:rPr>
-                <w:rFonts w:ascii="Symbol" w:eastAsia="Symbol" w:hAnsi="Symbol" w:cs="Symbol"/>
-                <w:sz w:val="22"/>
-                <w:szCs w:val="22"/>
-              </w:rPr>
-              <w:t>⎯</w:t>
-            </w:r>
-            <w:r>
-              <w:rPr>
-                <w:rFonts w:ascii="Times New Roman" w:eastAsia="Times New Roman" w:hAnsi="Times New Roman" w:cs="Times New Roman"/>
-                <w:sz w:val="22"/>
-                <w:szCs w:val="22"/>
-              </w:rPr>
-              <w:t xml:space="preserve"> Ithaca, NY</w:t>
-            </w:r>
-          </w:p>
-          <w:p>
-            <w:pPr>
-              <w:ind w:left="288"/>
-              <w:rPr>
-                <w:rFonts w:ascii="Times New Roman" w:eastAsia="Times New Roman" w:hAnsi="Times New Roman" w:cs="Times New Roman"/>
-                <w:sz w:val="22"/>
-                <w:szCs w:val="22"/>
-              </w:rPr>
-            </w:pPr>
-            <w:r>
-              <w:rPr>
-                <w:rFonts w:ascii="Times New Roman" w:eastAsia="Times New Roman" w:hAnsi="Times New Roman" w:cs="Times New Roman"/>
-                <w:sz w:val="22"/>
-                <w:szCs w:val="22"/>
-              </w:rPr>
-              <w:t>Researcher</w:t>
-            </w:r>
-          </w:p>
-          <w:p>
-            <w:pPr>
-              <w:ind w:left="288"/>
-              <w:rPr>
-                <w:rFonts w:ascii="Times New Roman" w:eastAsia="Times New Roman" w:hAnsi="Times New Roman" w:cs="Times New Roman"/>
-                <w:sz w:val="22"/>
-                <w:szCs w:val="22"/>
-              </w:rPr>
-            </w:pPr>
-            <w:r>
-              <w:rPr>
-                <w:rFonts w:ascii="Times New Roman" w:eastAsia="Times New Roman" w:hAnsi="Times New Roman" w:cs="Times New Roman"/>
-                <w:i/>
-                <w:sz w:val="22"/>
-                <w:szCs w:val="22"/>
-              </w:rPr>
-              <w:t>Objective</w:t>
-            </w:r>
-            <w:r>
-              <w:rPr>
-                <w:rFonts w:ascii="Times New Roman" w:eastAsia="Times New Roman" w:hAnsi="Times New Roman" w:cs="Times New Roman"/>
-                <w:sz w:val="22"/>
-                <w:szCs w:val="22"/>
-              </w:rPr>
-              <w:t>: The therapeutic effec</w:t>
-            </w:r>
-            <w:r>
-              <w:rPr>
-                <w:rFonts w:ascii="Times New Roman" w:eastAsia="Times New Roman" w:hAnsi="Times New Roman" w:cs="Times New Roman"/>
-                <w:sz w:val="22"/>
-                <w:szCs w:val="22"/>
-              </w:rPr>
-              <w:t>ts of adipose derived stem cells.</w:t>
-            </w:r>
-          </w:p>
-          <w:p>
-            <w:pPr>
-              <w:rPr>
-                <w:rFonts w:ascii="Times New Roman" w:eastAsia="Times New Roman" w:hAnsi="Times New Roman" w:cs="Times New Roman"/>
-                <w:sz w:val="22"/>
-                <w:szCs w:val="22"/>
-              </w:rPr>
-            </w:pPr>
           </w:p>
         </w:tc>
         <w:tc>
@@ -1149,44 +1186,61 @@
                 <w:sz w:val="22"/>
                 <w:szCs w:val="22"/>
               </w:rPr>
+              <w:t>April 2015 –August 2015</w:t>
+            </w:r>
+          </w:p>
+          <w:p>
+            <w:pPr>
+              <w:rPr>
+                <w:rFonts w:ascii="Times New Roman" w:eastAsia="Times New Roman" w:hAnsi="Times New Roman" w:cs="Times New Roman"/>
+                <w:sz w:val="22"/>
+                <w:szCs w:val="22"/>
+              </w:rPr>
+            </w:pPr>
+          </w:p>
+          <w:p>
+            <w:pPr>
+              <w:rPr>
+                <w:rFonts w:ascii="Times New Roman" w:eastAsia="Times New Roman" w:hAnsi="Times New Roman" w:cs="Times New Roman"/>
+                <w:sz w:val="22"/>
+                <w:szCs w:val="22"/>
+              </w:rPr>
+            </w:pPr>
+          </w:p>
+          <w:p>
+            <w:pPr>
+              <w:rPr>
+                <w:rFonts w:ascii="Times New Roman" w:eastAsia="Times New Roman" w:hAnsi="Times New Roman" w:cs="Times New Roman"/>
+                <w:sz w:val="22"/>
+                <w:szCs w:val="22"/>
+              </w:rPr>
+            </w:pPr>
+          </w:p>
+          <w:p>
+            <w:pPr>
+              <w:rPr>
+                <w:rFonts w:ascii="Times New Roman" w:eastAsia="Times New Roman" w:hAnsi="Times New Roman" w:cs="Times New Roman"/>
+                <w:sz w:val="22"/>
+                <w:szCs w:val="22"/>
+              </w:rPr>
+            </w:pPr>
+            <w:r>
+              <w:rPr>
+                <w:rFonts w:ascii="Times New Roman" w:eastAsia="Times New Roman" w:hAnsi="Times New Roman" w:cs="Times New Roman"/>
+                <w:sz w:val="22"/>
+                <w:szCs w:val="22"/>
+              </w:rPr>
               <w:t>April 2015 – June 2017</w:t>
             </w:r>
           </w:p>
           <w:p>
             <w:pPr>
-              <w:jc w:val="right"/>
-              <w:rPr>
-                <w:rFonts w:ascii="Times New Roman" w:eastAsia="Times New Roman" w:hAnsi="Times New Roman" w:cs="Times New Roman"/>
-                <w:sz w:val="22"/>
-                <w:szCs w:val="22"/>
-              </w:rPr>
-            </w:pPr>
-          </w:p>
-          <w:p>
-            <w:pPr>
-              <w:rPr>
-                <w:rFonts w:ascii="Times New Roman" w:eastAsia="Times New Roman" w:hAnsi="Times New Roman" w:cs="Times New Roman"/>
-                <w:sz w:val="22"/>
-                <w:szCs w:val="22"/>
-              </w:rPr>
-            </w:pPr>
-          </w:p>
-          <w:p>
-            <w:pPr>
-              <w:rPr>
-                <w:rFonts w:ascii="Times New Roman" w:eastAsia="Times New Roman" w:hAnsi="Times New Roman" w:cs="Times New Roman"/>
-                <w:sz w:val="22"/>
-                <w:szCs w:val="22"/>
-              </w:rPr>
-            </w:pPr>
-            <w:r>
-              <w:rPr>
-                <w:rFonts w:ascii="Times New Roman" w:eastAsia="Times New Roman" w:hAnsi="Times New Roman" w:cs="Times New Roman"/>
-                <w:sz w:val="22"/>
-                <w:szCs w:val="22"/>
-              </w:rPr>
-              <w:t>April 2015 –August 2015</w:t>
-            </w:r>
+              <w:rPr>
+                <w:rFonts w:ascii="Times New Roman" w:eastAsia="Times New Roman" w:hAnsi="Times New Roman" w:cs="Times New Roman"/>
+                <w:sz w:val="22"/>
+                <w:szCs w:val="22"/>
+              </w:rPr>
+            </w:pPr>
           </w:p>
         </w:tc>
       </w:tr>
@@ -1224,6 +1278,7 @@
             <w:pPr>
               <w:rPr>
                 <w:rFonts w:ascii="Times New Roman" w:eastAsia="Times New Roman" w:hAnsi="Times New Roman" w:cs="Times New Roman"/>
+                <w:bCs/>
                 <w:sz w:val="22"/>
                 <w:szCs w:val="22"/>
               </w:rPr>
@@ -1235,77 +1290,122 @@
                 <w:sz w:val="22"/>
                 <w:szCs w:val="22"/>
               </w:rPr>
-              <w:t>Northwell Health Sports Therapy and Rehabilitation Services (STARS</w:t>
-            </w:r>
-            <w:r>
-              <w:rPr>
-                <w:rFonts w:ascii="Times New Roman" w:eastAsia="Times New Roman" w:hAnsi="Times New Roman" w:cs="Times New Roman"/>
-                <w:sz w:val="22"/>
-                <w:szCs w:val="22"/>
-              </w:rPr>
-              <w:t>)</w:t>
-            </w:r>
-            <w:r>
-              <w:rPr>
-                <w:rFonts w:ascii="Times New Roman" w:eastAsia="Times New Roman" w:hAnsi="Times New Roman" w:cs="Times New Roman"/>
-                <w:sz w:val="22"/>
-                <w:szCs w:val="22"/>
-              </w:rPr>
-              <w:t xml:space="preserve"> Huntington, NY</w:t>
+              <w:t xml:space="preserve">The Tech Academy, </w:t>
+            </w:r>
+            <w:r>
+              <w:rPr>
+                <w:rFonts w:ascii="Times New Roman" w:eastAsia="Times New Roman" w:hAnsi="Times New Roman" w:cs="Times New Roman"/>
+                <w:bCs/>
+                <w:sz w:val="22"/>
+                <w:szCs w:val="22"/>
+              </w:rPr>
+              <w:t>Portland, OR</w:t>
+            </w:r>
+          </w:p>
+          <w:p>
+            <w:pPr>
+              <w:pStyle w:val="ListParagraph"/>
+              <w:numPr>
+                <w:ilvl w:val="0"/>
+                <w:numId w:val="8"/>
+              </w:numPr>
+              <w:rPr>
+                <w:rFonts w:ascii="Times New Roman" w:eastAsia="Times New Roman" w:hAnsi="Times New Roman" w:cs="Times New Roman"/>
+                <w:bCs/>
+                <w:sz w:val="22"/>
+                <w:szCs w:val="22"/>
+              </w:rPr>
+            </w:pPr>
+            <w:r>
+              <w:rPr>
+                <w:rFonts w:ascii="Times New Roman" w:eastAsia="Times New Roman" w:hAnsi="Times New Roman" w:cs="Times New Roman"/>
+                <w:bCs/>
+                <w:sz w:val="22"/>
+                <w:szCs w:val="22"/>
+              </w:rPr>
+              <w:t xml:space="preserve">1,000 hours of study content and activities </w:t>
+            </w:r>
+          </w:p>
+          <w:p>
+            <w:pPr>
+              <w:pStyle w:val="ListParagraph"/>
+              <w:numPr>
+                <w:ilvl w:val="0"/>
+                <w:numId w:val="8"/>
+              </w:numPr>
+              <w:rPr>
+                <w:rFonts w:ascii="Times New Roman" w:eastAsia="Times New Roman" w:hAnsi="Times New Roman" w:cs="Times New Roman"/>
+                <w:bCs/>
+                <w:sz w:val="22"/>
+                <w:szCs w:val="22"/>
+              </w:rPr>
+            </w:pPr>
+            <w:r>
+              <w:rPr>
+                <w:rFonts w:ascii="Times New Roman" w:eastAsia="Times New Roman" w:hAnsi="Times New Roman" w:cs="Times New Roman"/>
+                <w:bCs/>
+                <w:sz w:val="22"/>
+                <w:szCs w:val="22"/>
+              </w:rPr>
+              <w:t>Includes four 2-week Live Projects, providing hundreds of hours of real</w:t>
+            </w:r>
+            <w:r>
+              <w:rPr>
+                <w:rFonts w:ascii="Times New Roman" w:eastAsia="Times New Roman" w:hAnsi="Times New Roman" w:cs="Times New Roman"/>
+                <w:bCs/>
+                <w:sz w:val="22"/>
+                <w:szCs w:val="22"/>
+              </w:rPr>
+              <w:t>-w</w:t>
+            </w:r>
+            <w:r>
+              <w:rPr>
+                <w:rFonts w:ascii="Times New Roman" w:eastAsia="Times New Roman" w:hAnsi="Times New Roman" w:cs="Times New Roman"/>
+                <w:bCs/>
+                <w:sz w:val="22"/>
+                <w:szCs w:val="22"/>
+              </w:rPr>
+              <w:t>orld developmental experience.</w:t>
+            </w:r>
+          </w:p>
+          <w:p>
+            <w:pPr>
+              <w:rPr>
+                <w:rFonts w:ascii="Times New Roman" w:eastAsia="Times New Roman" w:hAnsi="Times New Roman" w:cs="Times New Roman"/>
+                <w:sz w:val="22"/>
+                <w:szCs w:val="22"/>
+              </w:rPr>
+            </w:pPr>
+            <w:r>
+              <w:rPr>
+                <w:rFonts w:ascii="Times New Roman" w:eastAsia="Times New Roman" w:hAnsi="Times New Roman" w:cs="Times New Roman"/>
+                <w:b/>
+                <w:sz w:val="22"/>
+                <w:szCs w:val="22"/>
+              </w:rPr>
+              <w:t>Northwell Health</w:t>
+            </w:r>
+            <w:r>
+              <w:rPr>
+                <w:rFonts w:ascii="Times New Roman" w:eastAsia="Times New Roman" w:hAnsi="Times New Roman" w:cs="Times New Roman"/>
+                <w:b/>
+                <w:sz w:val="22"/>
+                <w:szCs w:val="22"/>
+              </w:rPr>
+              <w:t xml:space="preserve">, </w:t>
+            </w:r>
+            <w:r>
+              <w:rPr>
+                <w:rFonts w:ascii="Times New Roman" w:eastAsia="Times New Roman" w:hAnsi="Times New Roman" w:cs="Times New Roman"/>
+                <w:sz w:val="22"/>
+                <w:szCs w:val="22"/>
+              </w:rPr>
+              <w:t>Huntington, NY</w:t>
             </w:r>
           </w:p>
           <w:p>
             <w:pPr>
               <w:ind w:left="288"/>
-              <w:rPr>
-                <w:rFonts w:ascii="Times New Roman" w:eastAsia="Times New Roman" w:hAnsi="Times New Roman" w:cs="Times New Roman"/>
-                <w:sz w:val="22"/>
-                <w:szCs w:val="22"/>
-              </w:rPr>
-            </w:pPr>
-            <w:r>
-              <w:rPr>
-                <w:rFonts w:ascii="Times New Roman" w:eastAsia="Times New Roman" w:hAnsi="Times New Roman" w:cs="Times New Roman"/>
-                <w:sz w:val="22"/>
-                <w:szCs w:val="22"/>
-              </w:rPr>
-              <w:t xml:space="preserve">Physical Therapy </w:t>
-            </w:r>
-            <w:r>
-              <w:rPr>
-                <w:rFonts w:ascii="Times New Roman" w:eastAsia="Times New Roman" w:hAnsi="Times New Roman" w:cs="Times New Roman"/>
-                <w:b/>
-                <w:bCs/>
-                <w:sz w:val="22"/>
-                <w:szCs w:val="22"/>
-              </w:rPr>
-              <w:t>Head</w:t>
-            </w:r>
-            <w:r>
-              <w:rPr>
-                <w:rFonts w:ascii="Times New Roman" w:eastAsia="Times New Roman" w:hAnsi="Times New Roman" w:cs="Times New Roman"/>
-                <w:sz w:val="22"/>
-                <w:szCs w:val="22"/>
-              </w:rPr>
-              <w:t xml:space="preserve"> </w:t>
-            </w:r>
-            <w:r>
-              <w:rPr>
-                <w:rFonts w:ascii="Times New Roman" w:eastAsia="Times New Roman" w:hAnsi="Times New Roman" w:cs="Times New Roman"/>
-                <w:sz w:val="22"/>
-                <w:szCs w:val="22"/>
-              </w:rPr>
-              <w:t>Aide</w:t>
-            </w:r>
-            <w:r>
-              <w:rPr>
-                <w:rFonts w:ascii="Times New Roman" w:eastAsia="Times New Roman" w:hAnsi="Times New Roman" w:cs="Times New Roman"/>
-                <w:sz w:val="22"/>
-                <w:szCs w:val="22"/>
-              </w:rPr>
-              <w:t xml:space="preserve">, </w:t>
-            </w:r>
-            <w:r>
               <w:rPr>
                 <w:rFonts w:ascii="Times New Roman" w:eastAsia="Times New Roman" w:hAnsi="Times New Roman" w:cs="Times New Roman"/>
                 <w:b/>
@@ -1314,197 +1414,339 @@
                 <w:iCs/>
                 <w:sz w:val="22"/>
                 <w:szCs w:val="22"/>
+                <w:u w:val="single"/>
+              </w:rPr>
+            </w:pPr>
+            <w:r>
+              <w:rPr>
+                <w:rFonts w:ascii="Times New Roman" w:eastAsia="Times New Roman" w:hAnsi="Times New Roman" w:cs="Times New Roman"/>
+                <w:sz w:val="22"/>
+                <w:szCs w:val="22"/>
+              </w:rPr>
+              <w:t xml:space="preserve">Physical Therapy </w:t>
+            </w:r>
+            <w:r>
+              <w:rPr>
+                <w:rFonts w:ascii="Times New Roman" w:eastAsia="Times New Roman" w:hAnsi="Times New Roman" w:cs="Times New Roman"/>
+                <w:b/>
+                <w:bCs/>
+                <w:sz w:val="22"/>
+                <w:szCs w:val="22"/>
+              </w:rPr>
+              <w:t>Head</w:t>
+            </w:r>
+            <w:r>
+              <w:rPr>
+                <w:rFonts w:ascii="Times New Roman" w:eastAsia="Times New Roman" w:hAnsi="Times New Roman" w:cs="Times New Roman"/>
+                <w:sz w:val="22"/>
+                <w:szCs w:val="22"/>
+              </w:rPr>
+              <w:t xml:space="preserve"> </w:t>
+            </w:r>
+            <w:r>
+              <w:rPr>
+                <w:rFonts w:ascii="Times New Roman" w:eastAsia="Times New Roman" w:hAnsi="Times New Roman" w:cs="Times New Roman"/>
+                <w:sz w:val="22"/>
+                <w:szCs w:val="22"/>
+              </w:rPr>
+              <w:t>Aide</w:t>
+            </w:r>
+            <w:r>
+              <w:rPr>
+                <w:rFonts w:ascii="Times New Roman" w:eastAsia="Times New Roman" w:hAnsi="Times New Roman" w:cs="Times New Roman"/>
+                <w:sz w:val="22"/>
+                <w:szCs w:val="22"/>
+              </w:rPr>
+              <w:t xml:space="preserve">, </w:t>
+            </w:r>
+            <w:r>
+              <w:rPr>
+                <w:rFonts w:ascii="Times New Roman" w:eastAsia="Times New Roman" w:hAnsi="Times New Roman" w:cs="Times New Roman"/>
+                <w:b/>
+                <w:bCs/>
+                <w:i/>
+                <w:iCs/>
+                <w:sz w:val="22"/>
+                <w:szCs w:val="22"/>
+                <w:u w:val="single"/>
               </w:rPr>
               <w:t>SuperUser</w:t>
             </w:r>
           </w:p>
           <w:p>
             <w:pPr>
+              <w:pStyle w:val="ListParagraph"/>
+              <w:numPr>
+                <w:ilvl w:val="0"/>
+                <w:numId w:val="10"/>
+              </w:numPr>
+              <w:rPr>
+                <w:rFonts w:ascii="Times New Roman" w:eastAsia="Times New Roman" w:hAnsi="Times New Roman" w:cs="Times New Roman"/>
+                <w:sz w:val="22"/>
+                <w:szCs w:val="22"/>
+              </w:rPr>
+            </w:pPr>
+            <w:r>
+              <w:rPr>
+                <w:rFonts w:ascii="Times New Roman" w:eastAsia="Times New Roman" w:hAnsi="Times New Roman" w:cs="Times New Roman"/>
+                <w:sz w:val="22"/>
+                <w:szCs w:val="22"/>
+              </w:rPr>
+              <w:t>The</w:t>
+            </w:r>
+            <w:r>
+              <w:rPr>
+                <w:rFonts w:ascii="Times New Roman" w:eastAsia="Times New Roman" w:hAnsi="Times New Roman" w:cs="Times New Roman"/>
+                <w:sz w:val="22"/>
+                <w:szCs w:val="22"/>
+              </w:rPr>
+              <w:t xml:space="preserve"> SuperUser </w:t>
+            </w:r>
+            <w:r>
+              <w:rPr>
+                <w:rFonts w:ascii="Times New Roman" w:eastAsia="Times New Roman" w:hAnsi="Times New Roman" w:cs="Times New Roman"/>
+                <w:sz w:val="22"/>
+                <w:szCs w:val="22"/>
+              </w:rPr>
+              <w:t>tole is</w:t>
+            </w:r>
+            <w:r>
+              <w:rPr>
+                <w:rFonts w:ascii="Times New Roman" w:eastAsia="Times New Roman" w:hAnsi="Times New Roman" w:cs="Times New Roman"/>
+                <w:sz w:val="22"/>
+                <w:szCs w:val="22"/>
+              </w:rPr>
+              <w:t xml:space="preserve"> responsible for all installs, repairs,</w:t>
+            </w:r>
+            <w:r>
+              <w:rPr>
+                <w:rFonts w:ascii="Times New Roman" w:eastAsia="Times New Roman" w:hAnsi="Times New Roman" w:cs="Times New Roman"/>
+                <w:sz w:val="22"/>
+                <w:szCs w:val="22"/>
+              </w:rPr>
+              <w:t xml:space="preserve"> </w:t>
+            </w:r>
+            <w:r>
+              <w:rPr>
+                <w:rFonts w:ascii="Times New Roman" w:eastAsia="Times New Roman" w:hAnsi="Times New Roman" w:cs="Times New Roman"/>
+                <w:sz w:val="22"/>
+                <w:szCs w:val="22"/>
+              </w:rPr>
+              <w:t xml:space="preserve">bugs, and queries related to the </w:t>
+            </w:r>
+            <w:r>
+              <w:rPr>
+                <w:rFonts w:ascii="Times New Roman" w:eastAsia="Times New Roman" w:hAnsi="Times New Roman" w:cs="Times New Roman"/>
+                <w:sz w:val="22"/>
+                <w:szCs w:val="22"/>
+              </w:rPr>
+              <w:t>EMR</w:t>
+            </w:r>
+            <w:r>
+              <w:rPr>
+                <w:rFonts w:ascii="Times New Roman" w:eastAsia="Times New Roman" w:hAnsi="Times New Roman" w:cs="Times New Roman"/>
+                <w:sz w:val="22"/>
+                <w:szCs w:val="22"/>
+              </w:rPr>
+              <w:t xml:space="preserve"> system.  I </w:t>
+            </w:r>
+            <w:r>
+              <w:rPr>
+                <w:rFonts w:ascii="Times New Roman" w:eastAsia="Times New Roman" w:hAnsi="Times New Roman" w:cs="Times New Roman"/>
+                <w:sz w:val="22"/>
+                <w:szCs w:val="22"/>
+              </w:rPr>
+              <w:t xml:space="preserve">was tasked to </w:t>
+            </w:r>
+            <w:r>
+              <w:rPr>
+                <w:rFonts w:ascii="Times New Roman" w:eastAsia="Times New Roman" w:hAnsi="Times New Roman" w:cs="Times New Roman"/>
+                <w:sz w:val="22"/>
+                <w:szCs w:val="22"/>
+              </w:rPr>
+              <w:t xml:space="preserve">teach </w:t>
+            </w:r>
+            <w:r>
+              <w:rPr>
+                <w:rFonts w:ascii="Times New Roman" w:eastAsia="Times New Roman" w:hAnsi="Times New Roman" w:cs="Times New Roman"/>
+                <w:sz w:val="22"/>
+                <w:szCs w:val="22"/>
+              </w:rPr>
+              <w:t>the</w:t>
+            </w:r>
+            <w:r>
+              <w:rPr>
+                <w:rFonts w:ascii="Times New Roman" w:eastAsia="Times New Roman" w:hAnsi="Times New Roman" w:cs="Times New Roman"/>
+                <w:sz w:val="22"/>
+                <w:szCs w:val="22"/>
+              </w:rPr>
+              <w:t xml:space="preserve"> staff the new system as</w:t>
+            </w:r>
+            <w:r>
+              <w:rPr>
+                <w:rFonts w:ascii="Times New Roman" w:eastAsia="Times New Roman" w:hAnsi="Times New Roman" w:cs="Times New Roman"/>
+                <w:sz w:val="22"/>
+                <w:szCs w:val="22"/>
+              </w:rPr>
+              <w:t xml:space="preserve"> well as </w:t>
+            </w:r>
+            <w:r>
+              <w:rPr>
+                <w:rFonts w:ascii="Times New Roman" w:eastAsia="Times New Roman" w:hAnsi="Times New Roman" w:cs="Times New Roman"/>
+                <w:sz w:val="22"/>
+                <w:szCs w:val="22"/>
+              </w:rPr>
+              <w:t xml:space="preserve">ensure a smooth transition to implementation. </w:t>
+            </w:r>
+          </w:p>
+          <w:p>
+            <w:pPr>
+              <w:rPr>
+                <w:rFonts w:ascii="Times New Roman" w:eastAsia="Times New Roman" w:hAnsi="Times New Roman" w:cs="Times New Roman"/>
+                <w:sz w:val="22"/>
+                <w:szCs w:val="22"/>
+              </w:rPr>
+            </w:pPr>
+            <w:r>
               <w:rPr>
                 <w:rFonts w:ascii="Times New Roman" w:eastAsia="Times New Roman" w:hAnsi="Times New Roman" w:cs="Times New Roman"/>
                 <w:b/>
                 <w:sz w:val="22"/>
                 <w:szCs w:val="22"/>
               </w:rPr>
-            </w:pPr>
-          </w:p>
-          <w:p>
-            <w:pPr>
-              <w:rPr>
-                <w:rFonts w:ascii="Times New Roman" w:eastAsia="Times New Roman" w:hAnsi="Times New Roman" w:cs="Times New Roman"/>
-                <w:sz w:val="22"/>
-                <w:szCs w:val="22"/>
-              </w:rPr>
-            </w:pPr>
-            <w:r>
+              <w:t>Adults &amp; Children with Learning and Developmental Disabilities (ACLD)</w:t>
+            </w:r>
+            <w:r>
+              <w:rPr>
+                <w:rFonts w:ascii="Times New Roman" w:eastAsia="Times New Roman" w:hAnsi="Times New Roman" w:cs="Times New Roman"/>
+                <w:sz w:val="22"/>
+                <w:szCs w:val="22"/>
+              </w:rPr>
+              <w:t xml:space="preserve"> Ronkonkoma, NY</w:t>
+            </w:r>
+          </w:p>
+          <w:p>
+            <w:pPr>
+              <w:ind w:left="288"/>
+              <w:rPr>
+                <w:rFonts w:ascii="Times New Roman" w:eastAsia="Times New Roman" w:hAnsi="Times New Roman" w:cs="Times New Roman"/>
+                <w:sz w:val="22"/>
+                <w:szCs w:val="22"/>
+              </w:rPr>
+            </w:pPr>
+            <w:r>
+              <w:rPr>
+                <w:rFonts w:ascii="Times New Roman" w:eastAsia="Times New Roman" w:hAnsi="Times New Roman" w:cs="Times New Roman"/>
+                <w:sz w:val="22"/>
+                <w:szCs w:val="22"/>
+              </w:rPr>
+              <w:t>Direct Support Professional</w:t>
+            </w:r>
+          </w:p>
+          <w:p>
+            <w:pPr>
               <w:rPr>
                 <w:rFonts w:ascii="Times New Roman" w:eastAsia="Times New Roman" w:hAnsi="Times New Roman" w:cs="Times New Roman"/>
                 <w:b/>
                 <w:sz w:val="22"/>
                 <w:szCs w:val="22"/>
               </w:rPr>
-              <w:t>Adults &amp; Children with Learning and Developmental Disabilities (ACLD)</w:t>
-            </w:r>
-            <w:r>
-              <w:rPr>
-                <w:rFonts w:ascii="Times New Roman" w:eastAsia="Times New Roman" w:hAnsi="Times New Roman" w:cs="Times New Roman"/>
-                <w:sz w:val="22"/>
-                <w:szCs w:val="22"/>
-              </w:rPr>
-              <w:t xml:space="preserve"> Ronkonkoma, NY</w:t>
-            </w:r>
-          </w:p>
-          <w:p>
-            <w:pPr>
-              <w:ind w:left="288"/>
-              <w:rPr>
-                <w:rFonts w:ascii="Times New Roman" w:eastAsia="Times New Roman" w:hAnsi="Times New Roman" w:cs="Times New Roman"/>
-                <w:sz w:val="22"/>
-                <w:szCs w:val="22"/>
-              </w:rPr>
-            </w:pPr>
-            <w:r>
-              <w:rPr>
-                <w:rFonts w:ascii="Times New Roman" w:eastAsia="Times New Roman" w:hAnsi="Times New Roman" w:cs="Times New Roman"/>
-                <w:sz w:val="22"/>
-                <w:szCs w:val="22"/>
-              </w:rPr>
-              <w:t>Direct Support Professional</w:t>
-            </w:r>
-          </w:p>
-          <w:p>
-            <w:pPr>
+            </w:pPr>
+          </w:p>
+          <w:p>
+            <w:pPr>
+              <w:rPr>
+                <w:rFonts w:ascii="Times New Roman" w:eastAsia="Times New Roman" w:hAnsi="Times New Roman" w:cs="Times New Roman"/>
+                <w:sz w:val="22"/>
+                <w:szCs w:val="22"/>
+              </w:rPr>
+            </w:pPr>
+            <w:r>
               <w:rPr>
                 <w:rFonts w:ascii="Times New Roman" w:eastAsia="Times New Roman" w:hAnsi="Times New Roman" w:cs="Times New Roman"/>
                 <w:b/>
                 <w:sz w:val="22"/>
                 <w:szCs w:val="22"/>
               </w:rPr>
-            </w:pPr>
-          </w:p>
-          <w:p>
-            <w:pPr>
-              <w:rPr>
-                <w:rFonts w:ascii="Times New Roman" w:eastAsia="Times New Roman" w:hAnsi="Times New Roman" w:cs="Times New Roman"/>
-                <w:sz w:val="22"/>
-                <w:szCs w:val="22"/>
-              </w:rPr>
-            </w:pPr>
-            <w:r>
-              <w:rPr>
-                <w:rFonts w:ascii="Times New Roman" w:eastAsia="Times New Roman" w:hAnsi="Times New Roman" w:cs="Times New Roman"/>
-                <w:b/>
-                <w:sz w:val="22"/>
-                <w:szCs w:val="22"/>
-              </w:rPr>
-              <w:t xml:space="preserve">The </w:t>
-            </w:r>
-            <w:proofErr w:type="spellStart"/>
-            <w:r>
-              <w:rPr>
-                <w:rFonts w:ascii="Times New Roman" w:eastAsia="Times New Roman" w:hAnsi="Times New Roman" w:cs="Times New Roman"/>
-                <w:b/>
-                <w:sz w:val="22"/>
-                <w:szCs w:val="22"/>
-              </w:rPr>
-              <w:t>MeetBall</w:t>
-            </w:r>
-            <w:proofErr w:type="spellEnd"/>
-            <w:r>
-              <w:rPr>
-                <w:rFonts w:ascii="Times New Roman" w:eastAsia="Times New Roman" w:hAnsi="Times New Roman" w:cs="Times New Roman"/>
-                <w:b/>
-                <w:sz w:val="22"/>
-                <w:szCs w:val="22"/>
-              </w:rPr>
-              <w:t xml:space="preserve"> Place</w:t>
-            </w:r>
-            <w:r>
-              <w:rPr>
-                <w:rFonts w:ascii="Times New Roman" w:eastAsia="Times New Roman" w:hAnsi="Times New Roman" w:cs="Times New Roman"/>
-                <w:sz w:val="22"/>
-                <w:szCs w:val="22"/>
-              </w:rPr>
-              <w:t xml:space="preserve"> Farmingdale, NY</w:t>
-            </w:r>
-          </w:p>
-          <w:p>
-            <w:pPr>
-              <w:ind w:left="288"/>
-              <w:rPr>
-                <w:rFonts w:ascii="Times New Roman" w:eastAsia="Times New Roman" w:hAnsi="Times New Roman" w:cs="Times New Roman"/>
-                <w:sz w:val="22"/>
-                <w:szCs w:val="22"/>
-              </w:rPr>
-            </w:pPr>
-            <w:r>
-              <w:rPr>
-                <w:rFonts w:ascii="Times New Roman" w:eastAsia="Times New Roman" w:hAnsi="Times New Roman" w:cs="Times New Roman"/>
-                <w:sz w:val="22"/>
-                <w:szCs w:val="22"/>
-              </w:rPr>
-              <w:t>Barback, Part-time Bartender, Waiter</w:t>
-            </w:r>
-          </w:p>
-          <w:p>
-            <w:pPr>
-              <w:rPr>
-                <w:rFonts w:ascii="Times New Roman" w:eastAsia="Times New Roman" w:hAnsi="Times New Roman" w:cs="Times New Roman"/>
-                <w:b/>
-                <w:sz w:val="22"/>
-                <w:szCs w:val="22"/>
-              </w:rPr>
-            </w:pPr>
-          </w:p>
-          <w:p>
-            <w:pPr>
-              <w:rPr>
-                <w:rFonts w:ascii="Times New Roman" w:eastAsia="Times New Roman" w:hAnsi="Times New Roman" w:cs="Times New Roman"/>
-                <w:sz w:val="22"/>
-                <w:szCs w:val="22"/>
-              </w:rPr>
-            </w:pPr>
-            <w:r>
-              <w:rPr>
-                <w:rFonts w:ascii="Times New Roman" w:eastAsia="Times New Roman" w:hAnsi="Times New Roman" w:cs="Times New Roman"/>
-                <w:b/>
-                <w:sz w:val="22"/>
-                <w:szCs w:val="22"/>
-              </w:rPr>
-              <w:t>The Good Steer</w:t>
-            </w:r>
-            <w:r>
-              <w:rPr>
-                <w:rFonts w:ascii="Times New Roman" w:eastAsia="Times New Roman" w:hAnsi="Times New Roman" w:cs="Times New Roman"/>
-                <w:sz w:val="22"/>
-                <w:szCs w:val="22"/>
-              </w:rPr>
-              <w:t xml:space="preserve">-Ronkonkoma </w:t>
-            </w:r>
-          </w:p>
-          <w:p>
-            <w:pPr>
-              <w:rPr>
-                <w:rFonts w:ascii="Times New Roman" w:eastAsia="Times New Roman" w:hAnsi="Times New Roman" w:cs="Times New Roman"/>
-                <w:sz w:val="22"/>
-                <w:szCs w:val="22"/>
-              </w:rPr>
-            </w:pPr>
-            <w:r>
-              <w:rPr>
-                <w:rFonts w:ascii="Times New Roman" w:eastAsia="Times New Roman" w:hAnsi="Times New Roman" w:cs="Times New Roman"/>
-                <w:sz w:val="22"/>
-                <w:szCs w:val="22"/>
-              </w:rPr>
-              <w:t xml:space="preserve">    </w:t>
-            </w:r>
-            <w:r>
-              <w:rPr>
-                <w:rFonts w:ascii="Times New Roman" w:eastAsia="Times New Roman" w:hAnsi="Times New Roman" w:cs="Times New Roman"/>
-                <w:sz w:val="22"/>
-                <w:szCs w:val="22"/>
-              </w:rPr>
-              <w:t>Waiter, Host, Busser</w:t>
+              <w:t>EOP Tutor</w:t>
+            </w:r>
+            <w:r>
+              <w:rPr>
+                <w:rFonts w:ascii="Times New Roman" w:eastAsia="Times New Roman" w:hAnsi="Times New Roman" w:cs="Times New Roman"/>
+                <w:sz w:val="22"/>
+                <w:szCs w:val="22"/>
+              </w:rPr>
+              <w:t>-</w:t>
+            </w:r>
+            <w:r>
+              <w:rPr>
+                <w:rFonts w:ascii="Times New Roman" w:eastAsia="Times New Roman" w:hAnsi="Times New Roman" w:cs="Times New Roman"/>
+                <w:sz w:val="22"/>
+                <w:szCs w:val="22"/>
+              </w:rPr>
+              <w:t xml:space="preserve">Cortland New York </w:t>
+            </w:r>
+            <w:r>
+              <w:rPr>
+                <w:rFonts w:ascii="Times New Roman" w:eastAsia="Times New Roman" w:hAnsi="Times New Roman" w:cs="Times New Roman"/>
+                <w:sz w:val="22"/>
+                <w:szCs w:val="22"/>
+              </w:rPr>
+              <w:t xml:space="preserve"> </w:t>
+            </w:r>
+          </w:p>
+          <w:p>
+            <w:pPr>
+              <w:pStyle w:val="ListParagraph"/>
+              <w:numPr>
+                <w:ilvl w:val="0"/>
+                <w:numId w:val="10"/>
+              </w:numPr>
+              <w:rPr>
+                <w:rFonts w:ascii="Times New Roman" w:eastAsia="Times New Roman" w:hAnsi="Times New Roman" w:cs="Times New Roman"/>
+                <w:sz w:val="22"/>
+                <w:szCs w:val="22"/>
+              </w:rPr>
+            </w:pPr>
+            <w:r>
+              <w:rPr>
+                <w:rFonts w:ascii="Times New Roman" w:eastAsia="Times New Roman" w:hAnsi="Times New Roman" w:cs="Times New Roman"/>
+                <w:sz w:val="22"/>
+                <w:szCs w:val="22"/>
+              </w:rPr>
+              <w:t xml:space="preserve">Calculus, </w:t>
+            </w:r>
+            <w:r>
+              <w:rPr>
+                <w:rFonts w:ascii="Times New Roman" w:eastAsia="Times New Roman" w:hAnsi="Times New Roman" w:cs="Times New Roman"/>
+                <w:sz w:val="22"/>
+                <w:szCs w:val="22"/>
+              </w:rPr>
+              <w:t xml:space="preserve">Physics, </w:t>
+            </w:r>
+            <w:r>
+              <w:rPr>
+                <w:rFonts w:ascii="Times New Roman" w:eastAsia="Times New Roman" w:hAnsi="Times New Roman" w:cs="Times New Roman"/>
+                <w:sz w:val="22"/>
+                <w:szCs w:val="22"/>
+              </w:rPr>
+              <w:t>Organic Chemistry, Mammalian Physiology,</w:t>
+            </w:r>
+            <w:r>
+              <w:rPr>
+                <w:rFonts w:ascii="Times New Roman" w:eastAsia="Times New Roman" w:hAnsi="Times New Roman" w:cs="Times New Roman"/>
+                <w:sz w:val="22"/>
+                <w:szCs w:val="22"/>
+              </w:rPr>
+              <w:t xml:space="preserve"> and related </w:t>
+            </w:r>
+            <w:r>
+              <w:rPr>
+                <w:rFonts w:ascii="Times New Roman" w:eastAsia="Times New Roman" w:hAnsi="Times New Roman" w:cs="Times New Roman"/>
+                <w:sz w:val="22"/>
+                <w:szCs w:val="22"/>
+              </w:rPr>
+              <w:t>MCAT studies</w:t>
             </w:r>
           </w:p>
         </w:tc>
@@ -1529,7 +1771,67 @@
                 <w:sz w:val="22"/>
                 <w:szCs w:val="22"/>
               </w:rPr>
-              <w:t>January 2018 – Present</w:t>
+              <w:t>June 2019 –</w:t>
+            </w:r>
+          </w:p>
+          <w:p>
+            <w:pPr>
+              <w:rPr>
+                <w:rFonts w:ascii="Times New Roman" w:eastAsia="Times New Roman" w:hAnsi="Times New Roman" w:cs="Times New Roman"/>
+                <w:sz w:val="22"/>
+                <w:szCs w:val="22"/>
+              </w:rPr>
+            </w:pPr>
+            <w:r>
+              <w:rPr>
+                <w:rFonts w:ascii="Times New Roman" w:eastAsia="Times New Roman" w:hAnsi="Times New Roman" w:cs="Times New Roman"/>
+                <w:sz w:val="22"/>
+                <w:szCs w:val="22"/>
+              </w:rPr>
+              <w:t>November 2019</w:t>
+            </w:r>
+          </w:p>
+          <w:p>
+            <w:pPr>
+              <w:rPr>
+                <w:rFonts w:ascii="Times New Roman" w:eastAsia="Times New Roman" w:hAnsi="Times New Roman" w:cs="Times New Roman"/>
+                <w:sz w:val="22"/>
+                <w:szCs w:val="22"/>
+              </w:rPr>
+            </w:pPr>
+          </w:p>
+          <w:p>
+            <w:pPr>
+              <w:rPr>
+                <w:rFonts w:ascii="Times New Roman" w:eastAsia="Times New Roman" w:hAnsi="Times New Roman" w:cs="Times New Roman"/>
+                <w:sz w:val="22"/>
+                <w:szCs w:val="22"/>
+              </w:rPr>
+            </w:pPr>
+          </w:p>
+          <w:p>
+            <w:pPr>
+              <w:rPr>
+                <w:rFonts w:ascii="Times New Roman" w:eastAsia="Times New Roman" w:hAnsi="Times New Roman" w:cs="Times New Roman"/>
+                <w:sz w:val="22"/>
+                <w:szCs w:val="22"/>
+              </w:rPr>
+            </w:pPr>
+            <w:r>
+              <w:rPr>
+                <w:rFonts w:ascii="Times New Roman" w:eastAsia="Times New Roman" w:hAnsi="Times New Roman" w:cs="Times New Roman"/>
+                <w:sz w:val="22"/>
+                <w:szCs w:val="22"/>
+              </w:rPr>
+              <w:t xml:space="preserve">January 2018 – </w:t>
+            </w:r>
+            <w:r>
+              <w:rPr>
+                <w:rFonts w:ascii="Times New Roman" w:eastAsia="Times New Roman" w:hAnsi="Times New Roman" w:cs="Times New Roman"/>
+                <w:sz w:val="22"/>
+                <w:szCs w:val="22"/>
+              </w:rPr>
+              <w:t>June 2019</w:t>
             </w:r>
           </w:p>
           <w:p>
@@ -1559,90 +1861,66 @@
                 <w:szCs w:val="22"/>
               </w:rPr>
             </w:pPr>
-            <w:r>
-              <w:rPr>
-                <w:rFonts w:ascii="Times New Roman" w:eastAsia="Times New Roman" w:hAnsi="Times New Roman" w:cs="Times New Roman"/>
-                <w:sz w:val="22"/>
-                <w:szCs w:val="22"/>
-              </w:rPr>
-              <w:t>Jul</w:t>
-            </w:r>
-            <w:r>
-              <w:rPr>
-                <w:rFonts w:ascii="Times New Roman" w:eastAsia="Times New Roman" w:hAnsi="Times New Roman" w:cs="Times New Roman"/>
-                <w:sz w:val="22"/>
-                <w:szCs w:val="22"/>
-              </w:rPr>
-              <w:t>y 2017 – March 2018</w:t>
-            </w:r>
-          </w:p>
-          <w:p>
-            <w:pPr>
-              <w:rPr>
-                <w:rFonts w:ascii="Times New Roman" w:eastAsia="Times New Roman" w:hAnsi="Times New Roman" w:cs="Times New Roman"/>
-                <w:sz w:val="22"/>
-                <w:szCs w:val="22"/>
-              </w:rPr>
-            </w:pPr>
-          </w:p>
-          <w:p>
-            <w:pPr>
-              <w:rPr>
-                <w:rFonts w:ascii="Times New Roman" w:eastAsia="Times New Roman" w:hAnsi="Times New Roman" w:cs="Times New Roman"/>
-                <w:sz w:val="22"/>
-                <w:szCs w:val="22"/>
-              </w:rPr>
-            </w:pPr>
-          </w:p>
-          <w:p>
-            <w:pPr>
-              <w:rPr>
-                <w:rFonts w:ascii="Times New Roman" w:eastAsia="Times New Roman" w:hAnsi="Times New Roman" w:cs="Times New Roman"/>
-                <w:sz w:val="22"/>
-                <w:szCs w:val="22"/>
-              </w:rPr>
-            </w:pPr>
-            <w:r>
-              <w:rPr>
-                <w:rFonts w:ascii="Times New Roman" w:eastAsia="Times New Roman" w:hAnsi="Times New Roman" w:cs="Times New Roman"/>
-                <w:sz w:val="22"/>
-                <w:szCs w:val="22"/>
-              </w:rPr>
-              <w:t xml:space="preserve">October 2018 – June 2019                         </w:t>
-            </w:r>
-          </w:p>
-          <w:p>
-            <w:pPr>
-              <w:rPr>
-                <w:rFonts w:ascii="Times New Roman" w:eastAsia="Times New Roman" w:hAnsi="Times New Roman" w:cs="Times New Roman"/>
-                <w:sz w:val="22"/>
-                <w:szCs w:val="22"/>
-              </w:rPr>
-            </w:pPr>
-          </w:p>
-          <w:p>
-            <w:pPr>
-              <w:rPr>
-                <w:rFonts w:ascii="Times New Roman" w:eastAsia="Times New Roman" w:hAnsi="Times New Roman" w:cs="Times New Roman"/>
-                <w:sz w:val="22"/>
-                <w:szCs w:val="22"/>
-              </w:rPr>
-            </w:pPr>
-            <w:r>
-              <w:rPr>
-                <w:rFonts w:ascii="Times New Roman" w:eastAsia="Times New Roman" w:hAnsi="Times New Roman" w:cs="Times New Roman"/>
-                <w:sz w:val="22"/>
-                <w:szCs w:val="22"/>
-              </w:rPr>
-              <w:t>May 2010</w:t>
-            </w:r>
-            <w:r>
-              <w:rPr>
-                <w:rFonts w:ascii="Times New Roman" w:eastAsia="Times New Roman" w:hAnsi="Times New Roman" w:cs="Times New Roman"/>
-                <w:sz w:val="22"/>
-                <w:szCs w:val="22"/>
-              </w:rPr>
-              <w:t xml:space="preserve"> - December</w:t>
+          </w:p>
+          <w:p>
+            <w:pPr>
+              <w:rPr>
+                <w:rFonts w:ascii="Times New Roman" w:eastAsia="Times New Roman" w:hAnsi="Times New Roman" w:cs="Times New Roman"/>
+                <w:sz w:val="22"/>
+                <w:szCs w:val="22"/>
+              </w:rPr>
+            </w:pPr>
+          </w:p>
+          <w:p>
+            <w:pPr>
+              <w:rPr>
+                <w:rFonts w:ascii="Times New Roman" w:eastAsia="Times New Roman" w:hAnsi="Times New Roman" w:cs="Times New Roman"/>
+                <w:sz w:val="22"/>
+                <w:szCs w:val="22"/>
+              </w:rPr>
+            </w:pPr>
+            <w:r>
+              <w:rPr>
+                <w:rFonts w:ascii="Times New Roman" w:eastAsia="Times New Roman" w:hAnsi="Times New Roman" w:cs="Times New Roman"/>
+                <w:sz w:val="22"/>
+                <w:szCs w:val="22"/>
+              </w:rPr>
+              <w:t>July 2017 – March 2018</w:t>
+            </w:r>
+          </w:p>
+          <w:p>
+            <w:pPr>
+              <w:rPr>
+                <w:rFonts w:ascii="Times New Roman" w:eastAsia="Times New Roman" w:hAnsi="Times New Roman" w:cs="Times New Roman"/>
+                <w:sz w:val="22"/>
+                <w:szCs w:val="22"/>
+              </w:rPr>
+            </w:pPr>
+          </w:p>
+          <w:p>
+            <w:pPr>
+              <w:rPr>
+                <w:rFonts w:ascii="Times New Roman" w:eastAsia="Times New Roman" w:hAnsi="Times New Roman" w:cs="Times New Roman"/>
+                <w:sz w:val="22"/>
+                <w:szCs w:val="22"/>
+              </w:rPr>
+            </w:pPr>
+          </w:p>
+          <w:p>
+            <w:pPr>
+              <w:rPr>
+                <w:rFonts w:ascii="Times New Roman" w:eastAsia="Times New Roman" w:hAnsi="Times New Roman" w:cs="Times New Roman"/>
+                <w:sz w:val="22"/>
+                <w:szCs w:val="22"/>
+              </w:rPr>
+            </w:pPr>
+            <w:r>
+              <w:rPr>
+                <w:rFonts w:ascii="Times New Roman" w:eastAsia="Times New Roman" w:hAnsi="Times New Roman" w:cs="Times New Roman"/>
+                <w:sz w:val="22"/>
+                <w:szCs w:val="22"/>
+              </w:rPr>
+              <w:t>September</w:t>
             </w:r>
             <w:r>
               <w:rPr>
@@ -1659,6 +1937,38 @@
                 <w:szCs w:val="22"/>
               </w:rPr>
               <w:t>4</w:t>
+            </w:r>
+            <w:r>
+              <w:rPr>
+                <w:rFonts w:ascii="Times New Roman" w:eastAsia="Times New Roman" w:hAnsi="Times New Roman" w:cs="Times New Roman"/>
+                <w:sz w:val="22"/>
+                <w:szCs w:val="22"/>
+              </w:rPr>
+              <w:t xml:space="preserve"> - </w:t>
+            </w:r>
+            <w:r>
+              <w:rPr>
+                <w:rFonts w:ascii="Times New Roman" w:eastAsia="Times New Roman" w:hAnsi="Times New Roman" w:cs="Times New Roman"/>
+                <w:sz w:val="22"/>
+                <w:szCs w:val="22"/>
+              </w:rPr>
+              <w:t>May</w:t>
+            </w:r>
+            <w:r>
+              <w:rPr>
+                <w:rFonts w:ascii="Times New Roman" w:eastAsia="Times New Roman" w:hAnsi="Times New Roman" w:cs="Times New Roman"/>
+                <w:sz w:val="22"/>
+                <w:szCs w:val="22"/>
+              </w:rPr>
+              <w:t xml:space="preserve"> 201</w:t>
+            </w:r>
+            <w:r>
+              <w:rPr>
+                <w:rFonts w:ascii="Times New Roman" w:eastAsia="Times New Roman" w:hAnsi="Times New Roman" w:cs="Times New Roman"/>
+                <w:sz w:val="22"/>
+                <w:szCs w:val="22"/>
+              </w:rPr>
+              <w:t>7</w:t>
             </w:r>
           </w:p>
         </w:tc>
@@ -1708,9 +2018,47 @@
                 <w:sz w:val="22"/>
                 <w:szCs w:val="22"/>
               </w:rPr>
-              <w:t xml:space="preserve">Beta </w:t>
-            </w:r>
-            <w:proofErr w:type="spellStart"/>
+              <w:t>“Current Research in Biology” Club</w:t>
+            </w:r>
+            <w:r>
+              <w:rPr>
+                <w:rFonts w:ascii="Times New Roman" w:eastAsia="Times New Roman" w:hAnsi="Times New Roman" w:cs="Times New Roman"/>
+                <w:sz w:val="22"/>
+                <w:szCs w:val="22"/>
+              </w:rPr>
+              <w:t xml:space="preserve"> SUNY Cortland</w:t>
+            </w:r>
+          </w:p>
+          <w:p>
+            <w:pPr>
+              <w:ind w:left="288"/>
+              <w:rPr>
+                <w:rFonts w:ascii="Times New Roman" w:eastAsia="Times New Roman" w:hAnsi="Times New Roman" w:cs="Times New Roman"/>
+                <w:i/>
+                <w:iCs/>
+                <w:sz w:val="22"/>
+                <w:szCs w:val="22"/>
+              </w:rPr>
+            </w:pPr>
+            <w:r>
+              <w:rPr>
+                <w:rFonts w:ascii="Times New Roman" w:eastAsia="Times New Roman" w:hAnsi="Times New Roman" w:cs="Times New Roman"/>
+                <w:i/>
+                <w:iCs/>
+                <w:sz w:val="22"/>
+                <w:szCs w:val="22"/>
+              </w:rPr>
+              <w:t>Founder; Treasurer; Secretary</w:t>
+            </w:r>
+          </w:p>
+          <w:p>
+            <w:pPr>
+              <w:rPr>
+                <w:rFonts w:ascii="Times New Roman" w:eastAsia="Times New Roman" w:hAnsi="Times New Roman" w:cs="Times New Roman"/>
+                <w:sz w:val="22"/>
+                <w:szCs w:val="22"/>
+              </w:rPr>
+            </w:pPr>
             <w:r>
               <w:rPr>
                 <w:rFonts w:ascii="Times New Roman" w:eastAsia="Times New Roman" w:hAnsi="Times New Roman" w:cs="Times New Roman"/>
@@ -1718,9 +2066,25 @@
                 <w:sz w:val="22"/>
                 <w:szCs w:val="22"/>
               </w:rPr>
-              <w:t>Beta</w:t>
-            </w:r>
-            <w:proofErr w:type="spellEnd"/>
+              <w:t>Beta Beta Beta (Tri Beta) Biology Honors Society</w:t>
+            </w:r>
+            <w:r>
+              <w:rPr>
+                <w:rFonts w:ascii="Times New Roman" w:eastAsia="Times New Roman" w:hAnsi="Times New Roman" w:cs="Times New Roman"/>
+                <w:sz w:val="22"/>
+                <w:szCs w:val="22"/>
+              </w:rPr>
+              <w:t xml:space="preserve"> SUNY Cortland</w:t>
+            </w:r>
+          </w:p>
+          <w:p>
+            <w:pPr>
+              <w:rPr>
+                <w:rFonts w:ascii="Times New Roman" w:eastAsia="Times New Roman" w:hAnsi="Times New Roman" w:cs="Times New Roman"/>
+                <w:sz w:val="22"/>
+                <w:szCs w:val="22"/>
+              </w:rPr>
+            </w:pPr>
             <w:r>
               <w:rPr>
                 <w:rFonts w:ascii="Times New Roman" w:eastAsia="Times New Roman" w:hAnsi="Times New Roman" w:cs="Times New Roman"/>
@@ -1728,9 +2092,8 @@
                 <w:sz w:val="22"/>
                 <w:szCs w:val="22"/>
               </w:rPr>
-              <w:t xml:space="preserve"> </w:t>
-            </w:r>
-            <w:proofErr w:type="spellStart"/>
+              <w:t>Phi Kappa Phi National Honors Societ</w:t>
+            </w:r>
             <w:r>
               <w:rPr>
                 <w:rFonts w:ascii="Times New Roman" w:eastAsia="Times New Roman" w:hAnsi="Times New Roman" w:cs="Times New Roman"/>
@@ -1738,9 +2101,25 @@
                 <w:sz w:val="22"/>
                 <w:szCs w:val="22"/>
               </w:rPr>
-              <w:t>Beta</w:t>
-            </w:r>
-            <w:proofErr w:type="spellEnd"/>
+              <w:t>y</w:t>
+            </w:r>
+            <w:r>
+              <w:rPr>
+                <w:rFonts w:ascii="Times New Roman" w:eastAsia="Times New Roman" w:hAnsi="Times New Roman" w:cs="Times New Roman"/>
+                <w:sz w:val="22"/>
+                <w:szCs w:val="22"/>
+              </w:rPr>
+              <w:t xml:space="preserve"> SUNY Cortland</w:t>
+            </w:r>
+          </w:p>
+          <w:p>
+            <w:pPr>
+              <w:rPr>
+                <w:rFonts w:ascii="Times New Roman" w:eastAsia="Times New Roman" w:hAnsi="Times New Roman" w:cs="Times New Roman"/>
+                <w:sz w:val="22"/>
+                <w:szCs w:val="22"/>
+              </w:rPr>
+            </w:pPr>
             <w:r>
               <w:rPr>
                 <w:rFonts w:ascii="Times New Roman" w:eastAsia="Times New Roman" w:hAnsi="Times New Roman" w:cs="Times New Roman"/>
@@ -1748,7 +2127,7 @@
                 <w:sz w:val="22"/>
                 <w:szCs w:val="22"/>
               </w:rPr>
-              <w:t xml:space="preserve"> (Tri Beta) Biology Honors Society</w:t>
+              <w:t>Pre-Medicine and Biology Club</w:t>
             </w:r>
             <w:r>
               <w:rPr>
@@ -1758,218 +2137,6 @@
               </w:rPr>
               <w:t xml:space="preserve"> SUNY Cortland</w:t>
             </w:r>
-          </w:p>
-          <w:p>
-            <w:pPr>
-              <w:ind w:left="288"/>
-              <w:rPr>
-                <w:rFonts w:ascii="Times New Roman" w:eastAsia="Times New Roman" w:hAnsi="Times New Roman" w:cs="Times New Roman"/>
-                <w:sz w:val="22"/>
-                <w:szCs w:val="22"/>
-              </w:rPr>
-            </w:pPr>
-            <w:r>
-              <w:rPr>
-                <w:rFonts w:ascii="Times New Roman" w:eastAsia="Times New Roman" w:hAnsi="Times New Roman" w:cs="Times New Roman"/>
-                <w:sz w:val="22"/>
-                <w:szCs w:val="22"/>
-              </w:rPr>
-              <w:t>Member</w:t>
-            </w:r>
-          </w:p>
-          <w:p>
-            <w:pPr>
-              <w:rPr>
-                <w:rFonts w:ascii="Times New Roman" w:eastAsia="Times New Roman" w:hAnsi="Times New Roman" w:cs="Times New Roman"/>
-                <w:sz w:val="22"/>
-                <w:szCs w:val="22"/>
-              </w:rPr>
-            </w:pPr>
-            <w:r>
-              <w:rPr>
-                <w:rFonts w:ascii="Times New Roman" w:eastAsia="Times New Roman" w:hAnsi="Times New Roman" w:cs="Times New Roman"/>
-                <w:b/>
-                <w:sz w:val="22"/>
-                <w:szCs w:val="22"/>
-              </w:rPr>
-              <w:t>Phi Kappa Phi National Honors Societ</w:t>
-            </w:r>
-            <w:r>
-              <w:rPr>
-                <w:rFonts w:ascii="Times New Roman" w:eastAsia="Times New Roman" w:hAnsi="Times New Roman" w:cs="Times New Roman"/>
-                <w:b/>
-                <w:sz w:val="22"/>
-                <w:szCs w:val="22"/>
-              </w:rPr>
-              <w:t>y</w:t>
-            </w:r>
-            <w:r>
-              <w:rPr>
-                <w:rFonts w:ascii="Times New Roman" w:eastAsia="Times New Roman" w:hAnsi="Times New Roman" w:cs="Times New Roman"/>
-                <w:sz w:val="22"/>
-                <w:szCs w:val="22"/>
-              </w:rPr>
-              <w:t xml:space="preserve"> SUNY Cortland</w:t>
-            </w:r>
-          </w:p>
-          <w:p>
-            <w:pPr>
-              <w:ind w:left="288"/>
-              <w:rPr>
-                <w:rFonts w:ascii="Times New Roman" w:eastAsia="Times New Roman" w:hAnsi="Times New Roman" w:cs="Times New Roman"/>
-                <w:sz w:val="22"/>
-                <w:szCs w:val="22"/>
-              </w:rPr>
-            </w:pPr>
-            <w:r>
-              <w:rPr>
-                <w:rFonts w:ascii="Times New Roman" w:eastAsia="Times New Roman" w:hAnsi="Times New Roman" w:cs="Times New Roman"/>
-                <w:sz w:val="22"/>
-                <w:szCs w:val="22"/>
-              </w:rPr>
-              <w:t>Member</w:t>
-            </w:r>
-          </w:p>
-          <w:p>
-            <w:pPr>
-              <w:rPr>
-                <w:rFonts w:ascii="Times New Roman" w:eastAsia="Times New Roman" w:hAnsi="Times New Roman" w:cs="Times New Roman"/>
-                <w:sz w:val="22"/>
-                <w:szCs w:val="22"/>
-              </w:rPr>
-            </w:pPr>
-            <w:r>
-              <w:rPr>
-                <w:rFonts w:ascii="Times New Roman" w:eastAsia="Times New Roman" w:hAnsi="Times New Roman" w:cs="Times New Roman"/>
-                <w:b/>
-                <w:sz w:val="22"/>
-                <w:szCs w:val="22"/>
-              </w:rPr>
-              <w:t>“Current Research in Biology” Club</w:t>
-            </w:r>
-            <w:r>
-              <w:rPr>
-                <w:rFonts w:ascii="Times New Roman" w:eastAsia="Times New Roman" w:hAnsi="Times New Roman" w:cs="Times New Roman"/>
-                <w:sz w:val="22"/>
-                <w:szCs w:val="22"/>
-              </w:rPr>
-              <w:t xml:space="preserve"> SUNY Cortland</w:t>
-            </w:r>
-          </w:p>
-          <w:p>
-            <w:pPr>
-              <w:ind w:left="288"/>
-              <w:rPr>
-                <w:rFonts w:ascii="Times New Roman" w:eastAsia="Times New Roman" w:hAnsi="Times New Roman" w:cs="Times New Roman"/>
-                <w:sz w:val="22"/>
-                <w:szCs w:val="22"/>
-              </w:rPr>
-            </w:pPr>
-            <w:r>
-              <w:rPr>
-                <w:rFonts w:ascii="Times New Roman" w:eastAsia="Times New Roman" w:hAnsi="Times New Roman" w:cs="Times New Roman"/>
-                <w:sz w:val="22"/>
-                <w:szCs w:val="22"/>
-              </w:rPr>
-              <w:t>Founder; Treasurer; Secretary</w:t>
-            </w:r>
-          </w:p>
-          <w:p>
-            <w:pPr>
-              <w:rPr>
-                <w:rFonts w:ascii="Times New Roman" w:eastAsia="Times New Roman" w:hAnsi="Times New Roman" w:cs="Times New Roman"/>
-                <w:sz w:val="22"/>
-                <w:szCs w:val="22"/>
-              </w:rPr>
-            </w:pPr>
-            <w:r>
-              <w:rPr>
-                <w:rFonts w:ascii="Times New Roman" w:eastAsia="Times New Roman" w:hAnsi="Times New Roman" w:cs="Times New Roman"/>
-                <w:b/>
-                <w:sz w:val="22"/>
-                <w:szCs w:val="22"/>
-              </w:rPr>
-              <w:t>Pre-Medicine and Biology Club</w:t>
-            </w:r>
-            <w:r>
-              <w:rPr>
-                <w:rFonts w:ascii="Times New Roman" w:eastAsia="Times New Roman" w:hAnsi="Times New Roman" w:cs="Times New Roman"/>
-                <w:sz w:val="22"/>
-                <w:szCs w:val="22"/>
-              </w:rPr>
-              <w:t xml:space="preserve"> SUNY Cortland</w:t>
-            </w:r>
-          </w:p>
-          <w:p>
-            <w:pPr>
-              <w:ind w:left="288"/>
-              <w:rPr>
-                <w:rFonts w:ascii="Times New Roman" w:eastAsia="Times New Roman" w:hAnsi="Times New Roman" w:cs="Times New Roman"/>
-                <w:sz w:val="22"/>
-                <w:szCs w:val="22"/>
-              </w:rPr>
-            </w:pPr>
-            <w:r>
-              <w:rPr>
-                <w:rFonts w:ascii="Times New Roman" w:eastAsia="Times New Roman" w:hAnsi="Times New Roman" w:cs="Times New Roman"/>
-                <w:sz w:val="22"/>
-                <w:szCs w:val="22"/>
-              </w:rPr>
-              <w:t>Delegate</w:t>
-            </w:r>
-          </w:p>
-          <w:p>
-            <w:pPr>
-              <w:rPr>
-                <w:rFonts w:ascii="Times New Roman" w:eastAsia="Times New Roman" w:hAnsi="Times New Roman" w:cs="Times New Roman"/>
-                <w:sz w:val="22"/>
-                <w:szCs w:val="22"/>
-              </w:rPr>
-            </w:pPr>
-            <w:r>
-              <w:rPr>
-                <w:rFonts w:ascii="Times New Roman" w:eastAsia="Times New Roman" w:hAnsi="Times New Roman" w:cs="Times New Roman"/>
-                <w:b/>
-                <w:sz w:val="22"/>
-                <w:szCs w:val="22"/>
-              </w:rPr>
-              <w:t>SUNY Cortland Regional Medical Center</w:t>
-            </w:r>
-            <w:r>
-              <w:rPr>
-                <w:rFonts w:ascii="Times New Roman" w:eastAsia="Times New Roman" w:hAnsi="Times New Roman" w:cs="Times New Roman"/>
-                <w:sz w:val="22"/>
-                <w:szCs w:val="22"/>
-              </w:rPr>
-              <w:t xml:space="preserve"> Cortland, NY</w:t>
-            </w:r>
-          </w:p>
-          <w:p>
-            <w:pPr>
-              <w:ind w:left="288"/>
-              <w:rPr>
-                <w:rFonts w:ascii="Times New Roman" w:eastAsia="Times New Roman" w:hAnsi="Times New Roman" w:cs="Times New Roman"/>
-                <w:sz w:val="22"/>
-                <w:szCs w:val="22"/>
-              </w:rPr>
-            </w:pPr>
-            <w:r>
-              <w:rPr>
-                <w:rFonts w:ascii="Times New Roman" w:eastAsia="Times New Roman" w:hAnsi="Times New Roman" w:cs="Times New Roman"/>
-                <w:sz w:val="22"/>
-                <w:szCs w:val="22"/>
-              </w:rPr>
-              <w:t>Clinical Volunteer</w:t>
-            </w:r>
-          </w:p>
-          <w:p>
-            <w:pPr>
-              <w:rPr>
-                <w:rFonts w:ascii="Times New Roman" w:eastAsia="Times New Roman" w:hAnsi="Times New Roman" w:cs="Times New Roman"/>
-                <w:sz w:val="22"/>
-                <w:szCs w:val="22"/>
-              </w:rPr>
-            </w:pPr>
           </w:p>
         </w:tc>
         <w:tc>
@@ -1989,14 +2156,6 @@
                 <w:szCs w:val="22"/>
               </w:rPr>
             </w:pPr>
-            <w:r>
-              <w:rPr>
-                <w:rFonts w:ascii="Times New Roman" w:eastAsia="Times New Roman" w:hAnsi="Times New Roman" w:cs="Times New Roman"/>
-                <w:sz w:val="22"/>
-                <w:szCs w:val="22"/>
-              </w:rPr>
-              <w:t>2014 – 2017</w:t>
-            </w:r>
           </w:p>
           <w:p>
             <w:pPr>
@@ -2007,88 +2166,6 @@
                 <w:szCs w:val="22"/>
               </w:rPr>
             </w:pPr>
-          </w:p>
-          <w:p>
-            <w:pPr>
-              <w:jc w:val="right"/>
-              <w:rPr>
-                <w:rFonts w:ascii="Times New Roman" w:eastAsia="Times New Roman" w:hAnsi="Times New Roman" w:cs="Times New Roman"/>
-                <w:sz w:val="22"/>
-                <w:szCs w:val="22"/>
-              </w:rPr>
-            </w:pPr>
-            <w:r>
-              <w:rPr>
-                <w:rFonts w:ascii="Times New Roman" w:eastAsia="Times New Roman" w:hAnsi="Times New Roman" w:cs="Times New Roman"/>
-                <w:sz w:val="22"/>
-                <w:szCs w:val="22"/>
-              </w:rPr>
-              <w:t>2014 – 2017</w:t>
-            </w:r>
-          </w:p>
-          <w:p>
-            <w:pPr>
-              <w:jc w:val="right"/>
-              <w:rPr>
-                <w:rFonts w:ascii="Times New Roman" w:eastAsia="Times New Roman" w:hAnsi="Times New Roman" w:cs="Times New Roman"/>
-                <w:sz w:val="22"/>
-                <w:szCs w:val="22"/>
-              </w:rPr>
-            </w:pPr>
-          </w:p>
-          <w:p>
-            <w:pPr>
-              <w:jc w:val="right"/>
-              <w:rPr>
-                <w:rFonts w:ascii="Times New Roman" w:eastAsia="Times New Roman" w:hAnsi="Times New Roman" w:cs="Times New Roman"/>
-                <w:sz w:val="22"/>
-                <w:szCs w:val="22"/>
-              </w:rPr>
-            </w:pPr>
-            <w:r>
-              <w:rPr>
-                <w:rFonts w:ascii="Times New Roman" w:eastAsia="Times New Roman" w:hAnsi="Times New Roman" w:cs="Times New Roman"/>
-                <w:sz w:val="22"/>
-                <w:szCs w:val="22"/>
-              </w:rPr>
-              <w:t>August 2016 – May 2017</w:t>
-            </w:r>
-          </w:p>
-          <w:p>
-            <w:pPr>
-              <w:jc w:val="right"/>
-              <w:rPr>
-                <w:rFonts w:ascii="Times New Roman" w:eastAsia="Times New Roman" w:hAnsi="Times New Roman" w:cs="Times New Roman"/>
-                <w:sz w:val="22"/>
-                <w:szCs w:val="22"/>
-              </w:rPr>
-            </w:pPr>
-            <w:r>
-              <w:rPr>
-                <w:rFonts w:ascii="Times New Roman" w:eastAsia="Times New Roman" w:hAnsi="Times New Roman" w:cs="Times New Roman"/>
-                <w:sz w:val="22"/>
-                <w:szCs w:val="22"/>
-              </w:rPr>
-              <w:t>January 2014 – May 2017</w:t>
-            </w:r>
-          </w:p>
-          <w:p>
-            <w:pPr>
-              <w:jc w:val="right"/>
-              <w:rPr>
-                <w:rFonts w:ascii="Times New Roman" w:eastAsia="Times New Roman" w:hAnsi="Times New Roman" w:cs="Times New Roman"/>
-                <w:sz w:val="22"/>
-                <w:szCs w:val="22"/>
-              </w:rPr>
-            </w:pPr>
-            <w:r>
-              <w:rPr>
-                <w:rFonts w:ascii="Times New Roman" w:eastAsia="Times New Roman" w:hAnsi="Times New Roman" w:cs="Times New Roman"/>
-                <w:sz w:val="22"/>
-                <w:szCs w:val="22"/>
-              </w:rPr>
-              <w:t>August 2016 – September 2016</w:t>
-            </w:r>
           </w:p>
           <w:p>
             <w:pPr>
@@ -2117,9 +2194,234 @@
 <file path=word/numbering.xml><?xml version="1.0" encoding="utf-8"?>
 <w:numbering xmlns:wpc="http://schemas.microsoft.com/office/word/2010/wordprocessingCanvas" xmlns:cx="http://schemas.microsoft.com/office/drawing/2014/chartex" xmlns:cx1="http://schemas.microsoft.com/office/drawing/2015/9/8/chartex" xmlns:cx2="http://schemas.microsoft.com/office/drawing/2015/10/21/chartex" xmlns:cx3="http://schemas.microsoft.com/office/drawing/2016/5/9/chartex" xmlns:cx4="http://schemas.microsoft.com/office/drawing/2016/5/10/chartex" xmlns:cx5="http://schemas.microsoft.com/office/drawing/2016/5/11/chartex" xmlns:cx6="http://schemas.microsoft.com/office/drawing/2016/5/12/chartex" xmlns:cx7="http://schemas.microsoft.com/office/drawing/2016/5/13/chartex" xmlns:cx8="http://schemas.microsoft.com/office/drawing/2016/5/14/chartex" xmlns:mc="http://schemas.openxmlformats.org/markup-compatibility/2006" xmlns:aink="http://schemas.microsoft.com/office/drawing/2016/ink" xmlns:am3d="http://schemas.microsoft.com/office/drawing/2017/model3d" xmlns:o="urn:schemas-microsoft-com:office:office" xmlns:r="http://schemas.openxmlformats.org/officeDocument/2006/relationships" xmlns:m="http://schemas.openxmlformats.org/officeDocument/2006/math" xmlns:v="urn:schemas-microsoft-com:vml" xmlns:wp14="http://schemas.microsoft.com/office/word/2010/wordprocessingDrawing" xmlns:wp="http://schemas.openxmlformats.org/drawingml/2006/wordprocessingDrawing" xmlns:w10="urn:schemas-microsoft-com:office:word" xmlns:w="http://schemas.openxmlformats.org/wordprocessingml/2006/main" xmlns:w14="http://schemas.microsoft.com/office/word/2010/wordml" xmlns:w15="http://schemas.microsoft.com/office/word/2012/wordml" xmlns:w16cid="http://schemas.microsoft.com/office/word/2016/wordml/cid" xmlns:w16se="http://schemas.microsoft.com/office/word/2015/wordml/symex" xmlns:wpg="http://schemas.microsoft.com/office/word/2010/wordprocessingGroup" xmlns:wpi="http://schemas.microsoft.com/office/word/2010/wordprocessingInk" xmlns:wne="http://schemas.microsoft.com/office/word/2006/wordml" xmlns:wps="http://schemas.microsoft.com/office/word/2010/wordprocessingShape" mc:Ignorable="w14 w15 w16se w16cid wp14">
   <w:abstractNum w:abstractNumId="0" w15:restartNumberingAfterBreak="0">
+    <w:nsid w:val="00475ADC"/>
+    <w:multiLevelType w:val="hybridMultilevel"/>
+    <w:tmpl w:val="4716825C"/>
+    <w:lvl w:ilvl="0" w:tplc="13DAD732">
+      <w:numFmt w:val="bullet"/>
+      <w:lvlText w:val="-"/>
+      <w:lvlJc w:val="left"/>
+      <w:pPr>
+        <w:ind w:left="720" w:hanging="360"/>
+      </w:pPr>
+      <w:rPr>
+        <w:rFonts w:ascii="Times New Roman" w:eastAsia="Times New Roman" w:hAnsi="Times New Roman" w:cs="Times New Roman" w:hint="default"/>
+      </w:rPr>
+    </w:lvl>
+    <w:lvl w:ilvl="1" w:tplc="04090003" w:tentative="1">
+      <w:start w:val="1"/>
+      <w:numFmt w:val="bullet"/>
+      <w:lvlText w:val="o"/>
+      <w:lvlJc w:val="left"/>
+      <w:pPr>
+        <w:ind w:left="1440" w:hanging="360"/>
+      </w:pPr>
+      <w:rPr>
+        <w:rFonts w:ascii="Courier New" w:hAnsi="Courier New" w:cs="Courier New" w:hint="default"/>
+      </w:rPr>
+    </w:lvl>
+    <w:lvl w:ilvl="2" w:tplc="04090005" w:tentative="1">
+      <w:start w:val="1"/>
+      <w:numFmt w:val="bullet"/>
+      <w:lvlText w:val=""/>
+      <w:lvlJc w:val="left"/>
+      <w:pPr>
+        <w:ind w:left="2160" w:hanging="360"/>
+      </w:pPr>
+      <w:rPr>
+        <w:rFonts w:ascii="Wingdings" w:hAnsi="Wingdings" w:hint="default"/>
+      </w:rPr>
+    </w:lvl>
+    <w:lvl w:ilvl="3" w:tplc="04090001" w:tentative="1">
+      <w:start w:val="1"/>
+      <w:numFmt w:val="bullet"/>
+      <w:lvlText w:val=""/>
+      <w:lvlJc w:val="left"/>
+      <w:pPr>
+        <w:ind w:left="2880" w:hanging="360"/>
+      </w:pPr>
+      <w:rPr>
+        <w:rFonts w:ascii="Symbol" w:hAnsi="Symbol" w:hint="default"/>
+      </w:rPr>
+    </w:lvl>
+    <w:lvl w:ilvl="4" w:tplc="04090003" w:tentative="1">
+      <w:start w:val="1"/>
+      <w:numFmt w:val="bullet"/>
+      <w:lvlText w:val="o"/>
+      <w:lvlJc w:val="left"/>
+      <w:pPr>
+        <w:ind w:left="3600" w:hanging="360"/>
+      </w:pPr>
+      <w:rPr>
+        <w:rFonts w:ascii="Courier New" w:hAnsi="Courier New" w:cs="Courier New" w:hint="default"/>
+      </w:rPr>
+    </w:lvl>
+    <w:lvl w:ilvl="5" w:tplc="04090005" w:tentative="1">
+      <w:start w:val="1"/>
+      <w:numFmt w:val="bullet"/>
+      <w:lvlText w:val=""/>
+      <w:lvlJc w:val="left"/>
+      <w:pPr>
+        <w:ind w:left="4320" w:hanging="360"/>
+      </w:pPr>
+      <w:rPr>
+        <w:rFonts w:ascii="Wingdings" w:hAnsi="Wingdings" w:hint="default"/>
+      </w:rPr>
+    </w:lvl>
+    <w:lvl w:ilvl="6" w:tplc="04090001" w:tentative="1">
+      <w:start w:val="1"/>
+      <w:numFmt w:val="bullet"/>
+      <w:lvlText w:val=""/>
+      <w:lvlJc w:val="left"/>
+      <w:pPr>
+        <w:ind w:left="5040" w:hanging="360"/>
+      </w:pPr>
+      <w:rPr>
+        <w:rFonts w:ascii="Symbol" w:hAnsi="Symbol" w:hint="default"/>
+      </w:rPr>
+    </w:lvl>
+    <w:lvl w:ilvl="7" w:tplc="04090003" w:tentative="1">
+      <w:start w:val="1"/>
+      <w:numFmt w:val="bullet"/>
+      <w:lvlText w:val="o"/>
+      <w:lvlJc w:val="left"/>
+      <w:pPr>
+        <w:ind w:left="5760" w:hanging="360"/>
+      </w:pPr>
+      <w:rPr>
+        <w:rFonts w:ascii="Courier New" w:hAnsi="Courier New" w:cs="Courier New" w:hint="default"/>
+      </w:rPr>
+    </w:lvl>
+    <w:lvl w:ilvl="8" w:tplc="04090005" w:tentative="1">
+      <w:start w:val="1"/>
+      <w:numFmt w:val="bullet"/>
+      <w:lvlText w:val=""/>
+      <w:lvlJc w:val="left"/>
+      <w:pPr>
+        <w:ind w:left="6480" w:hanging="360"/>
+      </w:pPr>
+      <w:rPr>
+        <w:rFonts w:ascii="Wingdings" w:hAnsi="Wingdings" w:hint="default"/>
+      </w:rPr>
+    </w:lvl>
+  </w:abstractNum>
+  <w:abstractNum w:abstractNumId="1" w15:restartNumberingAfterBreak="0">
+    <w:nsid w:val="17BC4AEA"/>
+    <w:multiLevelType w:val="hybridMultilevel"/>
+    <w:tmpl w:val="FF44626C"/>
+    <w:lvl w:ilvl="0" w:tplc="302A4824">
+      <w:start w:val="215"/>
+      <w:numFmt w:val="bullet"/>
+      <w:lvlText w:val="-"/>
+      <w:lvlJc w:val="left"/>
+      <w:pPr>
+        <w:ind w:left="648" w:hanging="360"/>
+      </w:pPr>
+      <w:rPr>
+        <w:rFonts w:ascii="Times New Roman" w:eastAsia="Times New Roman" w:hAnsi="Times New Roman" w:cs="Times New Roman" w:hint="default"/>
+      </w:rPr>
+    </w:lvl>
+    <w:lvl w:ilvl="1" w:tplc="04090003" w:tentative="1">
+      <w:start w:val="1"/>
+      <w:numFmt w:val="bullet"/>
+      <w:lvlText w:val="o"/>
+      <w:lvlJc w:val="left"/>
+      <w:pPr>
+        <w:ind w:left="1368" w:hanging="360"/>
+      </w:pPr>
+      <w:rPr>
+        <w:rFonts w:ascii="Courier New" w:hAnsi="Courier New" w:cs="Courier New" w:hint="default"/>
+      </w:rPr>
+    </w:lvl>
+    <w:lvl w:ilvl="2" w:tplc="04090005" w:tentative="1">
+      <w:start w:val="1"/>
+      <w:numFmt w:val="bullet"/>
+      <w:lvlText w:val=""/>
+      <w:lvlJc w:val="left"/>
+      <w:pPr>
+        <w:ind w:left="2088" w:hanging="360"/>
+      </w:pPr>
+      <w:rPr>
+        <w:rFonts w:ascii="Wingdings" w:hAnsi="Wingdings" w:hint="default"/>
+      </w:rPr>
+    </w:lvl>
+    <w:lvl w:ilvl="3" w:tplc="04090001" w:tentative="1">
+      <w:start w:val="1"/>
+      <w:numFmt w:val="bullet"/>
+      <w:lvlText w:val=""/>
+      <w:lvlJc w:val="left"/>
+      <w:pPr>
+        <w:ind w:left="2808" w:hanging="360"/>
+      </w:pPr>
+      <w:rPr>
+        <w:rFonts w:ascii="Symbol" w:hAnsi="Symbol" w:hint="default"/>
+      </w:rPr>
+    </w:lvl>
+    <w:lvl w:ilvl="4" w:tplc="04090003" w:tentative="1">
+      <w:start w:val="1"/>
+      <w:numFmt w:val="bullet"/>
+      <w:lvlText w:val="o"/>
+      <w:lvlJc w:val="left"/>
+      <w:pPr>
+        <w:ind w:left="3528" w:hanging="360"/>
+      </w:pPr>
+      <w:rPr>
+        <w:rFonts w:ascii="Courier New" w:hAnsi="Courier New" w:cs="Courier New" w:hint="default"/>
+      </w:rPr>
+    </w:lvl>
+    <w:lvl w:ilvl="5" w:tplc="04090005" w:tentative="1">
+      <w:start w:val="1"/>
+      <w:numFmt w:val="bullet"/>
+      <w:lvlText w:val=""/>
+      <w:lvlJc w:val="left"/>
+      <w:pPr>
+        <w:ind w:left="4248" w:hanging="360"/>
+      </w:pPr>
+      <w:rPr>
+        <w:rFonts w:ascii="Wingdings" w:hAnsi="Wingdings" w:hint="default"/>
+      </w:rPr>
+    </w:lvl>
+    <w:lvl w:ilvl="6" w:tplc="04090001" w:tentative="1">
+      <w:start w:val="1"/>
+      <w:numFmt w:val="bullet"/>
+      <w:lvlText w:val=""/>
+      <w:lvlJc w:val="left"/>
+      <w:pPr>
+        <w:ind w:left="4968" w:hanging="360"/>
+      </w:pPr>
+      <w:rPr>
+        <w:rFonts w:ascii="Symbol" w:hAnsi="Symbol" w:hint="default"/>
+      </w:rPr>
+    </w:lvl>
+    <w:lvl w:ilvl="7" w:tplc="04090003" w:tentative="1">
+      <w:start w:val="1"/>
+      <w:numFmt w:val="bullet"/>
+      <w:lvlText w:val="o"/>
+      <w:lvlJc w:val="left"/>
+      <w:pPr>
+        <w:ind w:left="5688" w:hanging="360"/>
+      </w:pPr>
+      <w:rPr>
+        <w:rFonts w:ascii="Courier New" w:hAnsi="Courier New" w:cs="Courier New" w:hint="default"/>
+      </w:rPr>
+    </w:lvl>
+    <w:lvl w:ilvl="8" w:tplc="04090005" w:tentative="1">
+      <w:start w:val="1"/>
+      <w:numFmt w:val="bullet"/>
+      <w:lvlText w:val=""/>
+      <w:lvlJc w:val="left"/>
+      <w:pPr>
+        <w:ind w:left="6408" w:hanging="360"/>
+      </w:pPr>
+      <w:rPr>
+        <w:rFonts w:ascii="Wingdings" w:hAnsi="Wingdings" w:hint="default"/>
+      </w:rPr>
+    </w:lvl>
+  </w:abstractNum>
+  <w:abstractNum w:abstractNumId="2" w15:restartNumberingAfterBreak="0">
     <w:nsid w:val="28C701B4"/>
     <w:multiLevelType w:val="hybridMultilevel"/>
-    <w:tmpl w:val="1CD20B20"/>
+    <w:tmpl w:val="7E8C2AAE"/>
     <w:lvl w:ilvl="0" w:tplc="04090001">
       <w:start w:val="1"/>
       <w:numFmt w:val="bullet"/>
@@ -2229,7 +2531,231 @@
       </w:rPr>
     </w:lvl>
   </w:abstractNum>
-  <w:abstractNum w:abstractNumId="1" w15:restartNumberingAfterBreak="0">
+  <w:abstractNum w:abstractNumId="3" w15:restartNumberingAfterBreak="0">
+    <w:nsid w:val="35EA16C9"/>
+    <w:multiLevelType w:val="hybridMultilevel"/>
+    <w:tmpl w:val="EA9E5CCA"/>
+    <w:lvl w:ilvl="0" w:tplc="B1EC5FA6">
+      <w:numFmt w:val="bullet"/>
+      <w:lvlText w:val="-"/>
+      <w:lvlJc w:val="left"/>
+      <w:pPr>
+        <w:ind w:left="720" w:hanging="360"/>
+      </w:pPr>
+      <w:rPr>
+        <w:rFonts w:ascii="Times New Roman" w:eastAsia="Times New Roman" w:hAnsi="Times New Roman" w:cs="Times New Roman" w:hint="default"/>
+      </w:rPr>
+    </w:lvl>
+    <w:lvl w:ilvl="1" w:tplc="04090003" w:tentative="1">
+      <w:start w:val="1"/>
+      <w:numFmt w:val="bullet"/>
+      <w:lvlText w:val="o"/>
+      <w:lvlJc w:val="left"/>
+      <w:pPr>
+        <w:ind w:left="1440" w:hanging="360"/>
+      </w:pPr>
+      <w:rPr>
+        <w:rFonts w:ascii="Courier New" w:hAnsi="Courier New" w:cs="Courier New" w:hint="default"/>
+      </w:rPr>
+    </w:lvl>
+    <w:lvl w:ilvl="2" w:tplc="04090005" w:tentative="1">
+      <w:start w:val="1"/>
+      <w:numFmt w:val="bullet"/>
+      <w:lvlText w:val=""/>
+      <w:lvlJc w:val="left"/>
+      <w:pPr>
+        <w:ind w:left="2160" w:hanging="360"/>
+      </w:pPr>
+      <w:rPr>
+        <w:rFonts w:ascii="Wingdings" w:hAnsi="Wingdings" w:hint="default"/>
+      </w:rPr>
+    </w:lvl>
+    <w:lvl w:ilvl="3" w:tplc="04090001" w:tentative="1">
+      <w:start w:val="1"/>
+      <w:numFmt w:val="bullet"/>
+      <w:lvlText w:val=""/>
+      <w:lvlJc w:val="left"/>
+      <w:pPr>
+        <w:ind w:left="2880" w:hanging="360"/>
+      </w:pPr>
+      <w:rPr>
+        <w:rFonts w:ascii="Symbol" w:hAnsi="Symbol" w:hint="default"/>
+      </w:rPr>
+    </w:lvl>
+    <w:lvl w:ilvl="4" w:tplc="04090003" w:tentative="1">
+      <w:start w:val="1"/>
+      <w:numFmt w:val="bullet"/>
+      <w:lvlText w:val="o"/>
+      <w:lvlJc w:val="left"/>
+      <w:pPr>
+        <w:ind w:left="3600" w:hanging="360"/>
+      </w:pPr>
+      <w:rPr>
+        <w:rFonts w:ascii="Courier New" w:hAnsi="Courier New" w:cs="Courier New" w:hint="default"/>
+      </w:rPr>
+    </w:lvl>
+    <w:lvl w:ilvl="5" w:tplc="04090005" w:tentative="1">
+      <w:start w:val="1"/>
+      <w:numFmt w:val="bullet"/>
+      <w:lvlText w:val=""/>
+      <w:lvlJc w:val="left"/>
+      <w:pPr>
+        <w:ind w:left="4320" w:hanging="360"/>
+      </w:pPr>
+      <w:rPr>
+        <w:rFonts w:ascii="Wingdings" w:hAnsi="Wingdings" w:hint="default"/>
+      </w:rPr>
+    </w:lvl>
+    <w:lvl w:ilvl="6" w:tplc="04090001" w:tentative="1">
+      <w:start w:val="1"/>
+      <w:numFmt w:val="bullet"/>
+      <w:lvlText w:val=""/>
+      <w:lvlJc w:val="left"/>
+      <w:pPr>
+        <w:ind w:left="5040" w:hanging="360"/>
+      </w:pPr>
+      <w:rPr>
+        <w:rFonts w:ascii="Symbol" w:hAnsi="Symbol" w:hint="default"/>
+      </w:rPr>
+    </w:lvl>
+    <w:lvl w:ilvl="7" w:tplc="04090003" w:tentative="1">
+      <w:start w:val="1"/>
+      <w:numFmt w:val="bullet"/>
+      <w:lvlText w:val="o"/>
+      <w:lvlJc w:val="left"/>
+      <w:pPr>
+        <w:ind w:left="5760" w:hanging="360"/>
+      </w:pPr>
+      <w:rPr>
+        <w:rFonts w:ascii="Courier New" w:hAnsi="Courier New" w:cs="Courier New" w:hint="default"/>
+      </w:rPr>
+    </w:lvl>
+    <w:lvl w:ilvl="8" w:tplc="04090005" w:tentative="1">
+      <w:start w:val="1"/>
+      <w:numFmt w:val="bullet"/>
+      <w:lvlText w:val=""/>
+      <w:lvlJc w:val="left"/>
+      <w:pPr>
+        <w:ind w:left="6480" w:hanging="360"/>
+      </w:pPr>
+      <w:rPr>
+        <w:rFonts w:ascii="Wingdings" w:hAnsi="Wingdings" w:hint="default"/>
+      </w:rPr>
+    </w:lvl>
+  </w:abstractNum>
+  <w:abstractNum w:abstractNumId="4" w15:restartNumberingAfterBreak="0">
+    <w:nsid w:val="39DF68CA"/>
+    <w:multiLevelType w:val="hybridMultilevel"/>
+    <w:tmpl w:val="BC405856"/>
+    <w:lvl w:ilvl="0" w:tplc="13DAD732">
+      <w:numFmt w:val="bullet"/>
+      <w:lvlText w:val="-"/>
+      <w:lvlJc w:val="left"/>
+      <w:pPr>
+        <w:ind w:left="720" w:hanging="360"/>
+      </w:pPr>
+      <w:rPr>
+        <w:rFonts w:ascii="Times New Roman" w:eastAsia="Times New Roman" w:hAnsi="Times New Roman" w:cs="Times New Roman" w:hint="default"/>
+      </w:rPr>
+    </w:lvl>
+    <w:lvl w:ilvl="1" w:tplc="04090003" w:tentative="1">
+      <w:start w:val="1"/>
+      <w:numFmt w:val="bullet"/>
+      <w:lvlText w:val="o"/>
+      <w:lvlJc w:val="left"/>
+      <w:pPr>
+        <w:ind w:left="1440" w:hanging="360"/>
+      </w:pPr>
+      <w:rPr>
+        <w:rFonts w:ascii="Courier New" w:hAnsi="Courier New" w:cs="Courier New" w:hint="default"/>
+      </w:rPr>
+    </w:lvl>
+    <w:lvl w:ilvl="2" w:tplc="04090005" w:tentative="1">
+      <w:start w:val="1"/>
+      <w:numFmt w:val="bullet"/>
+      <w:lvlText w:val=""/>
+      <w:lvlJc w:val="left"/>
+      <w:pPr>
+        <w:ind w:left="2160" w:hanging="360"/>
+      </w:pPr>
+      <w:rPr>
+        <w:rFonts w:ascii="Wingdings" w:hAnsi="Wingdings" w:hint="default"/>
+      </w:rPr>
+    </w:lvl>
+    <w:lvl w:ilvl="3" w:tplc="04090001" w:tentative="1">
+      <w:start w:val="1"/>
+      <w:numFmt w:val="bullet"/>
+      <w:lvlText w:val=""/>
+      <w:lvlJc w:val="left"/>
+      <w:pPr>
+        <w:ind w:left="2880" w:hanging="360"/>
+      </w:pPr>
+      <w:rPr>
+        <w:rFonts w:ascii="Symbol" w:hAnsi="Symbol" w:hint="default"/>
+      </w:rPr>
+    </w:lvl>
+    <w:lvl w:ilvl="4" w:tplc="04090003" w:tentative="1">
+      <w:start w:val="1"/>
+      <w:numFmt w:val="bullet"/>
+      <w:lvlText w:val="o"/>
+      <w:lvlJc w:val="left"/>
+      <w:pPr>
+        <w:ind w:left="3600" w:hanging="360"/>
+      </w:pPr>
+      <w:rPr>
+        <w:rFonts w:ascii="Courier New" w:hAnsi="Courier New" w:cs="Courier New" w:hint="default"/>
+      </w:rPr>
+    </w:lvl>
+    <w:lvl w:ilvl="5" w:tplc="04090005" w:tentative="1">
+      <w:start w:val="1"/>
+      <w:numFmt w:val="bullet"/>
+      <w:lvlText w:val=""/>
+      <w:lvlJc w:val="left"/>
+      <w:pPr>
+        <w:ind w:left="4320" w:hanging="360"/>
+      </w:pPr>
+      <w:rPr>
+        <w:rFonts w:ascii="Wingdings" w:hAnsi="Wingdings" w:hint="default"/>
+      </w:rPr>
+    </w:lvl>
+    <w:lvl w:ilvl="6" w:tplc="04090001" w:tentative="1">
+      <w:start w:val="1"/>
+      <w:numFmt w:val="bullet"/>
+      <w:lvlText w:val=""/>
+      <w:lvlJc w:val="left"/>
+      <w:pPr>
+        <w:ind w:left="5040" w:hanging="360"/>
+      </w:pPr>
+      <w:rPr>
+        <w:rFonts w:ascii="Symbol" w:hAnsi="Symbol" w:hint="default"/>
+      </w:rPr>
+    </w:lvl>
+    <w:lvl w:ilvl="7" w:tplc="04090003" w:tentative="1">
+      <w:start w:val="1"/>
+      <w:numFmt w:val="bullet"/>
+      <w:lvlText w:val="o"/>
+      <w:lvlJc w:val="left"/>
+      <w:pPr>
+        <w:ind w:left="5760" w:hanging="360"/>
+      </w:pPr>
+      <w:rPr>
+        <w:rFonts w:ascii="Courier New" w:hAnsi="Courier New" w:cs="Courier New" w:hint="default"/>
+      </w:rPr>
+    </w:lvl>
+    <w:lvl w:ilvl="8" w:tplc="04090005" w:tentative="1">
+      <w:start w:val="1"/>
+      <w:numFmt w:val="bullet"/>
+      <w:lvlText w:val=""/>
+      <w:lvlJc w:val="left"/>
+      <w:pPr>
+        <w:ind w:left="6480" w:hanging="360"/>
+      </w:pPr>
+      <w:rPr>
+        <w:rFonts w:ascii="Wingdings" w:hAnsi="Wingdings" w:hint="default"/>
+      </w:rPr>
+    </w:lvl>
+  </w:abstractNum>
+  <w:abstractNum w:abstractNumId="5" w15:restartNumberingAfterBreak="0">
     <w:nsid w:val="41FE5D06"/>
     <w:multiLevelType w:val="multilevel"/>
     <w:tmpl w:val="DB947656"/>
@@ -2342,11 +2868,490 @@
       </w:rPr>
     </w:lvl>
   </w:abstractNum>
+  <w:abstractNum w:abstractNumId="6" w15:restartNumberingAfterBreak="0">
+    <w:nsid w:val="68584840"/>
+    <w:multiLevelType w:val="hybridMultilevel"/>
+    <w:tmpl w:val="ADD69BFA"/>
+    <w:lvl w:ilvl="0" w:tplc="4E3CDF58">
+      <w:start w:val="215"/>
+      <w:numFmt w:val="bullet"/>
+      <w:lvlText w:val="-"/>
+      <w:lvlJc w:val="left"/>
+      <w:pPr>
+        <w:ind w:left="648" w:hanging="360"/>
+      </w:pPr>
+      <w:rPr>
+        <w:rFonts w:ascii="Times New Roman" w:eastAsia="Times New Roman" w:hAnsi="Times New Roman" w:cs="Times New Roman" w:hint="default"/>
+        <w:b/>
+        <w:i/>
+        <w:u w:val="single"/>
+      </w:rPr>
+    </w:lvl>
+    <w:lvl w:ilvl="1" w:tplc="04090003" w:tentative="1">
+      <w:start w:val="1"/>
+      <w:numFmt w:val="bullet"/>
+      <w:lvlText w:val="o"/>
+      <w:lvlJc w:val="left"/>
+      <w:pPr>
+        <w:ind w:left="1368" w:hanging="360"/>
+      </w:pPr>
+      <w:rPr>
+        <w:rFonts w:ascii="Courier New" w:hAnsi="Courier New" w:cs="Courier New" w:hint="default"/>
+      </w:rPr>
+    </w:lvl>
+    <w:lvl w:ilvl="2" w:tplc="04090005" w:tentative="1">
+      <w:start w:val="1"/>
+      <w:numFmt w:val="bullet"/>
+      <w:lvlText w:val=""/>
+      <w:lvlJc w:val="left"/>
+      <w:pPr>
+        <w:ind w:left="2088" w:hanging="360"/>
+      </w:pPr>
+      <w:rPr>
+        <w:rFonts w:ascii="Wingdings" w:hAnsi="Wingdings" w:hint="default"/>
+      </w:rPr>
+    </w:lvl>
+    <w:lvl w:ilvl="3" w:tplc="04090001" w:tentative="1">
+      <w:start w:val="1"/>
+      <w:numFmt w:val="bullet"/>
+      <w:lvlText w:val=""/>
+      <w:lvlJc w:val="left"/>
+      <w:pPr>
+        <w:ind w:left="2808" w:hanging="360"/>
+      </w:pPr>
+      <w:rPr>
+        <w:rFonts w:ascii="Symbol" w:hAnsi="Symbol" w:hint="default"/>
+      </w:rPr>
+    </w:lvl>
+    <w:lvl w:ilvl="4" w:tplc="04090003" w:tentative="1">
+      <w:start w:val="1"/>
+      <w:numFmt w:val="bullet"/>
+      <w:lvlText w:val="o"/>
+      <w:lvlJc w:val="left"/>
+      <w:pPr>
+        <w:ind w:left="3528" w:hanging="360"/>
+      </w:pPr>
+      <w:rPr>
+        <w:rFonts w:ascii="Courier New" w:hAnsi="Courier New" w:cs="Courier New" w:hint="default"/>
+      </w:rPr>
+    </w:lvl>
+    <w:lvl w:ilvl="5" w:tplc="04090005" w:tentative="1">
+      <w:start w:val="1"/>
+      <w:numFmt w:val="bullet"/>
+      <w:lvlText w:val=""/>
+      <w:lvlJc w:val="left"/>
+      <w:pPr>
+        <w:ind w:left="4248" w:hanging="360"/>
+      </w:pPr>
+      <w:rPr>
+        <w:rFonts w:ascii="Wingdings" w:hAnsi="Wingdings" w:hint="default"/>
+      </w:rPr>
+    </w:lvl>
+    <w:lvl w:ilvl="6" w:tplc="04090001" w:tentative="1">
+      <w:start w:val="1"/>
+      <w:numFmt w:val="bullet"/>
+      <w:lvlText w:val=""/>
+      <w:lvlJc w:val="left"/>
+      <w:pPr>
+        <w:ind w:left="4968" w:hanging="360"/>
+      </w:pPr>
+      <w:rPr>
+        <w:rFonts w:ascii="Symbol" w:hAnsi="Symbol" w:hint="default"/>
+      </w:rPr>
+    </w:lvl>
+    <w:lvl w:ilvl="7" w:tplc="04090003" w:tentative="1">
+      <w:start w:val="1"/>
+      <w:numFmt w:val="bullet"/>
+      <w:lvlText w:val="o"/>
+      <w:lvlJc w:val="left"/>
+      <w:pPr>
+        <w:ind w:left="5688" w:hanging="360"/>
+      </w:pPr>
+      <w:rPr>
+        <w:rFonts w:ascii="Courier New" w:hAnsi="Courier New" w:cs="Courier New" w:hint="default"/>
+      </w:rPr>
+    </w:lvl>
+    <w:lvl w:ilvl="8" w:tplc="04090005" w:tentative="1">
+      <w:start w:val="1"/>
+      <w:numFmt w:val="bullet"/>
+      <w:lvlText w:val=""/>
+      <w:lvlJc w:val="left"/>
+      <w:pPr>
+        <w:ind w:left="6408" w:hanging="360"/>
+      </w:pPr>
+      <w:rPr>
+        <w:rFonts w:ascii="Wingdings" w:hAnsi="Wingdings" w:hint="default"/>
+      </w:rPr>
+    </w:lvl>
+  </w:abstractNum>
+  <w:abstractNum w:abstractNumId="7" w15:restartNumberingAfterBreak="0">
+    <w:nsid w:val="6A853D3C"/>
+    <w:multiLevelType w:val="hybridMultilevel"/>
+    <w:tmpl w:val="CB90E4B2"/>
+    <w:lvl w:ilvl="0" w:tplc="04090001">
+      <w:start w:val="1"/>
+      <w:numFmt w:val="bullet"/>
+      <w:lvlText w:val=""/>
+      <w:lvlJc w:val="left"/>
+      <w:pPr>
+        <w:ind w:left="720" w:hanging="360"/>
+      </w:pPr>
+      <w:rPr>
+        <w:rFonts w:ascii="Symbol" w:hAnsi="Symbol" w:hint="default"/>
+      </w:rPr>
+    </w:lvl>
+    <w:lvl w:ilvl="1" w:tplc="04090003" w:tentative="1">
+      <w:start w:val="1"/>
+      <w:numFmt w:val="bullet"/>
+      <w:lvlText w:val="o"/>
+      <w:lvlJc w:val="left"/>
+      <w:pPr>
+        <w:ind w:left="1440" w:hanging="360"/>
+      </w:pPr>
+      <w:rPr>
+        <w:rFonts w:ascii="Courier New" w:hAnsi="Courier New" w:cs="Courier New" w:hint="default"/>
+      </w:rPr>
+    </w:lvl>
+    <w:lvl w:ilvl="2" w:tplc="04090005" w:tentative="1">
+      <w:start w:val="1"/>
+      <w:numFmt w:val="bullet"/>
+      <w:lvlText w:val=""/>
+      <w:lvlJc w:val="left"/>
+      <w:pPr>
+        <w:ind w:left="2160" w:hanging="360"/>
+      </w:pPr>
+      <w:rPr>
+        <w:rFonts w:ascii="Wingdings" w:hAnsi="Wingdings" w:hint="default"/>
+      </w:rPr>
+    </w:lvl>
+    <w:lvl w:ilvl="3" w:tplc="04090001" w:tentative="1">
+      <w:start w:val="1"/>
+      <w:numFmt w:val="bullet"/>
+      <w:lvlText w:val=""/>
+      <w:lvlJc w:val="left"/>
+      <w:pPr>
+        <w:ind w:left="2880" w:hanging="360"/>
+      </w:pPr>
+      <w:rPr>
+        <w:rFonts w:ascii="Symbol" w:hAnsi="Symbol" w:hint="default"/>
+      </w:rPr>
+    </w:lvl>
+    <w:lvl w:ilvl="4" w:tplc="04090003" w:tentative="1">
+      <w:start w:val="1"/>
+      <w:numFmt w:val="bullet"/>
+      <w:lvlText w:val="o"/>
+      <w:lvlJc w:val="left"/>
+      <w:pPr>
+        <w:ind w:left="3600" w:hanging="360"/>
+      </w:pPr>
+      <w:rPr>
+        <w:rFonts w:ascii="Courier New" w:hAnsi="Courier New" w:cs="Courier New" w:hint="default"/>
+      </w:rPr>
+    </w:lvl>
+    <w:lvl w:ilvl="5" w:tplc="04090005" w:tentative="1">
+      <w:start w:val="1"/>
+      <w:numFmt w:val="bullet"/>
+      <w:lvlText w:val=""/>
+      <w:lvlJc w:val="left"/>
+      <w:pPr>
+        <w:ind w:left="4320" w:hanging="360"/>
+      </w:pPr>
+      <w:rPr>
+        <w:rFonts w:ascii="Wingdings" w:hAnsi="Wingdings" w:hint="default"/>
+      </w:rPr>
+    </w:lvl>
+    <w:lvl w:ilvl="6" w:tplc="04090001" w:tentative="1">
+      <w:start w:val="1"/>
+      <w:numFmt w:val="bullet"/>
+      <w:lvlText w:val=""/>
+      <w:lvlJc w:val="left"/>
+      <w:pPr>
+        <w:ind w:left="5040" w:hanging="360"/>
+      </w:pPr>
+      <w:rPr>
+        <w:rFonts w:ascii="Symbol" w:hAnsi="Symbol" w:hint="default"/>
+      </w:rPr>
+    </w:lvl>
+    <w:lvl w:ilvl="7" w:tplc="04090003" w:tentative="1">
+      <w:start w:val="1"/>
+      <w:numFmt w:val="bullet"/>
+      <w:lvlText w:val="o"/>
+      <w:lvlJc w:val="left"/>
+      <w:pPr>
+        <w:ind w:left="5760" w:hanging="360"/>
+      </w:pPr>
+      <w:rPr>
+        <w:rFonts w:ascii="Courier New" w:hAnsi="Courier New" w:cs="Courier New" w:hint="default"/>
+      </w:rPr>
+    </w:lvl>
+    <w:lvl w:ilvl="8" w:tplc="04090005" w:tentative="1">
+      <w:start w:val="1"/>
+      <w:numFmt w:val="bullet"/>
+      <w:lvlText w:val=""/>
+      <w:lvlJc w:val="left"/>
+      <w:pPr>
+        <w:ind w:left="6480" w:hanging="360"/>
+      </w:pPr>
+      <w:rPr>
+        <w:rFonts w:ascii="Wingdings" w:hAnsi="Wingdings" w:hint="default"/>
+      </w:rPr>
+    </w:lvl>
+  </w:abstractNum>
+  <w:abstractNum w:abstractNumId="8" w15:restartNumberingAfterBreak="0">
+    <w:nsid w:val="6A896A1E"/>
+    <w:multiLevelType w:val="hybridMultilevel"/>
+    <w:tmpl w:val="7C2C20AC"/>
+    <w:lvl w:ilvl="0" w:tplc="04090001">
+      <w:start w:val="1"/>
+      <w:numFmt w:val="bullet"/>
+      <w:lvlText w:val=""/>
+      <w:lvlJc w:val="left"/>
+      <w:pPr>
+        <w:ind w:left="774" w:hanging="360"/>
+      </w:pPr>
+      <w:rPr>
+        <w:rFonts w:ascii="Symbol" w:hAnsi="Symbol" w:hint="default"/>
+      </w:rPr>
+    </w:lvl>
+    <w:lvl w:ilvl="1" w:tplc="04090003" w:tentative="1">
+      <w:start w:val="1"/>
+      <w:numFmt w:val="bullet"/>
+      <w:lvlText w:val="o"/>
+      <w:lvlJc w:val="left"/>
+      <w:pPr>
+        <w:ind w:left="1494" w:hanging="360"/>
+      </w:pPr>
+      <w:rPr>
+        <w:rFonts w:ascii="Courier New" w:hAnsi="Courier New" w:cs="Courier New" w:hint="default"/>
+      </w:rPr>
+    </w:lvl>
+    <w:lvl w:ilvl="2" w:tplc="04090005" w:tentative="1">
+      <w:start w:val="1"/>
+      <w:numFmt w:val="bullet"/>
+      <w:lvlText w:val=""/>
+      <w:lvlJc w:val="left"/>
+      <w:pPr>
+        <w:ind w:left="2214" w:hanging="360"/>
+      </w:pPr>
+      <w:rPr>
+        <w:rFonts w:ascii="Wingdings" w:hAnsi="Wingdings" w:hint="default"/>
+      </w:rPr>
+    </w:lvl>
+    <w:lvl w:ilvl="3" w:tplc="04090001" w:tentative="1">
+      <w:start w:val="1"/>
+      <w:numFmt w:val="bullet"/>
+      <w:lvlText w:val=""/>
+      <w:lvlJc w:val="left"/>
+      <w:pPr>
+        <w:ind w:left="2934" w:hanging="360"/>
+      </w:pPr>
+      <w:rPr>
+        <w:rFonts w:ascii="Symbol" w:hAnsi="Symbol" w:hint="default"/>
+      </w:rPr>
+    </w:lvl>
+    <w:lvl w:ilvl="4" w:tplc="04090003" w:tentative="1">
+      <w:start w:val="1"/>
+      <w:numFmt w:val="bullet"/>
+      <w:lvlText w:val="o"/>
+      <w:lvlJc w:val="left"/>
+      <w:pPr>
+        <w:ind w:left="3654" w:hanging="360"/>
+      </w:pPr>
+      <w:rPr>
+        <w:rFonts w:ascii="Courier New" w:hAnsi="Courier New" w:cs="Courier New" w:hint="default"/>
+      </w:rPr>
+    </w:lvl>
+    <w:lvl w:ilvl="5" w:tplc="04090005" w:tentative="1">
+      <w:start w:val="1"/>
+      <w:numFmt w:val="bullet"/>
+      <w:lvlText w:val=""/>
+      <w:lvlJc w:val="left"/>
+      <w:pPr>
+        <w:ind w:left="4374" w:hanging="360"/>
+      </w:pPr>
+      <w:rPr>
+        <w:rFonts w:ascii="Wingdings" w:hAnsi="Wingdings" w:hint="default"/>
+      </w:rPr>
+    </w:lvl>
+    <w:lvl w:ilvl="6" w:tplc="04090001" w:tentative="1">
+      <w:start w:val="1"/>
+      <w:numFmt w:val="bullet"/>
+      <w:lvlText w:val=""/>
+      <w:lvlJc w:val="left"/>
+      <w:pPr>
+        <w:ind w:left="5094" w:hanging="360"/>
+      </w:pPr>
+      <w:rPr>
+        <w:rFonts w:ascii="Symbol" w:hAnsi="Symbol" w:hint="default"/>
+      </w:rPr>
+    </w:lvl>
+    <w:lvl w:ilvl="7" w:tplc="04090003" w:tentative="1">
+      <w:start w:val="1"/>
+      <w:numFmt w:val="bullet"/>
+      <w:lvlText w:val="o"/>
+      <w:lvlJc w:val="left"/>
+      <w:pPr>
+        <w:ind w:left="5814" w:hanging="360"/>
+      </w:pPr>
+      <w:rPr>
+        <w:rFonts w:ascii="Courier New" w:hAnsi="Courier New" w:cs="Courier New" w:hint="default"/>
+      </w:rPr>
+    </w:lvl>
+    <w:lvl w:ilvl="8" w:tplc="04090005" w:tentative="1">
+      <w:start w:val="1"/>
+      <w:numFmt w:val="bullet"/>
+      <w:lvlText w:val=""/>
+      <w:lvlJc w:val="left"/>
+      <w:pPr>
+        <w:ind w:left="6534" w:hanging="360"/>
+      </w:pPr>
+      <w:rPr>
+        <w:rFonts w:ascii="Wingdings" w:hAnsi="Wingdings" w:hint="default"/>
+      </w:rPr>
+    </w:lvl>
+  </w:abstractNum>
+  <w:abstractNum w:abstractNumId="9" w15:restartNumberingAfterBreak="0">
+    <w:nsid w:val="7D766E67"/>
+    <w:multiLevelType w:val="hybridMultilevel"/>
+    <w:tmpl w:val="2DAA208A"/>
+    <w:lvl w:ilvl="0" w:tplc="04090001">
+      <w:start w:val="1"/>
+      <w:numFmt w:val="bullet"/>
+      <w:lvlText w:val=""/>
+      <w:lvlJc w:val="left"/>
+      <w:pPr>
+        <w:ind w:left="720" w:hanging="360"/>
+      </w:pPr>
+      <w:rPr>
+        <w:rFonts w:ascii="Symbol" w:hAnsi="Symbol" w:hint="default"/>
+      </w:rPr>
+    </w:lvl>
+    <w:lvl w:ilvl="1" w:tplc="04090003" w:tentative="1">
+      <w:start w:val="1"/>
+      <w:numFmt w:val="bullet"/>
+      <w:lvlText w:val="o"/>
+      <w:lvlJc w:val="left"/>
+      <w:pPr>
+        <w:ind w:left="1440" w:hanging="360"/>
+      </w:pPr>
+      <w:rPr>
+        <w:rFonts w:ascii="Courier New" w:hAnsi="Courier New" w:cs="Courier New" w:hint="default"/>
+      </w:rPr>
+    </w:lvl>
+    <w:lvl w:ilvl="2" w:tplc="04090005" w:tentative="1">
+      <w:start w:val="1"/>
+      <w:numFmt w:val="bullet"/>
+      <w:lvlText w:val=""/>
+      <w:lvlJc w:val="left"/>
+      <w:pPr>
+        <w:ind w:left="2160" w:hanging="360"/>
+      </w:pPr>
+      <w:rPr>
+        <w:rFonts w:ascii="Wingdings" w:hAnsi="Wingdings" w:hint="default"/>
+      </w:rPr>
+    </w:lvl>
+    <w:lvl w:ilvl="3" w:tplc="04090001" w:tentative="1">
+      <w:start w:val="1"/>
+      <w:numFmt w:val="bullet"/>
+      <w:lvlText w:val=""/>
+      <w:lvlJc w:val="left"/>
+      <w:pPr>
+        <w:ind w:left="2880" w:hanging="360"/>
+      </w:pPr>
+      <w:rPr>
+        <w:rFonts w:ascii="Symbol" w:hAnsi="Symbol" w:hint="default"/>
+      </w:rPr>
+    </w:lvl>
+    <w:lvl w:ilvl="4" w:tplc="04090003" w:tentative="1">
+      <w:start w:val="1"/>
+      <w:numFmt w:val="bullet"/>
+      <w:lvlText w:val="o"/>
+      <w:lvlJc w:val="left"/>
+      <w:pPr>
+        <w:ind w:left="3600" w:hanging="360"/>
+      </w:pPr>
+      <w:rPr>
+        <w:rFonts w:ascii="Courier New" w:hAnsi="Courier New" w:cs="Courier New" w:hint="default"/>
+      </w:rPr>
+    </w:lvl>
+    <w:lvl w:ilvl="5" w:tplc="04090005" w:tentative="1">
+      <w:start w:val="1"/>
+      <w:numFmt w:val="bullet"/>
+      <w:lvlText w:val=""/>
+      <w:lvlJc w:val="left"/>
+      <w:pPr>
+        <w:ind w:left="4320" w:hanging="360"/>
+      </w:pPr>
+      <w:rPr>
+        <w:rFonts w:ascii="Wingdings" w:hAnsi="Wingdings" w:hint="default"/>
+      </w:rPr>
+    </w:lvl>
+    <w:lvl w:ilvl="6" w:tplc="04090001" w:tentative="1">
+      <w:start w:val="1"/>
+      <w:numFmt w:val="bullet"/>
+      <w:lvlText w:val=""/>
+      <w:lvlJc w:val="left"/>
+      <w:pPr>
+        <w:ind w:left="5040" w:hanging="360"/>
+      </w:pPr>
+      <w:rPr>
+        <w:rFonts w:ascii="Symbol" w:hAnsi="Symbol" w:hint="default"/>
+      </w:rPr>
+    </w:lvl>
+    <w:lvl w:ilvl="7" w:tplc="04090003" w:tentative="1">
+      <w:start w:val="1"/>
+      <w:numFmt w:val="bullet"/>
+      <w:lvlText w:val="o"/>
+      <w:lvlJc w:val="left"/>
+      <w:pPr>
+        <w:ind w:left="5760" w:hanging="360"/>
+      </w:pPr>
+      <w:rPr>
+        <w:rFonts w:ascii="Courier New" w:hAnsi="Courier New" w:cs="Courier New" w:hint="default"/>
+      </w:rPr>
+    </w:lvl>
+    <w:lvl w:ilvl="8" w:tplc="04090005" w:tentative="1">
+      <w:start w:val="1"/>
+      <w:numFmt w:val="bullet"/>
+      <w:lvlText w:val=""/>
+      <w:lvlJc w:val="left"/>
+      <w:pPr>
+        <w:ind w:left="6480" w:hanging="360"/>
+      </w:pPr>
+      <w:rPr>
+        <w:rFonts w:ascii="Wingdings" w:hAnsi="Wingdings" w:hint="default"/>
+      </w:rPr>
+    </w:lvl>
+  </w:abstractNum>
   <w:num w:numId="1">
+    <w:abstractNumId w:val="5"/>
+  </w:num>
+  <w:num w:numId="2">
+    <w:abstractNumId w:val="2"/>
+  </w:num>
+  <w:num w:numId="3">
+    <w:abstractNumId w:val="6"/>
+  </w:num>
+  <w:num w:numId="4">
     <w:abstractNumId w:val="1"/>
   </w:num>
-  <w:num w:numId="2">
+  <w:num w:numId="5">
+    <w:abstractNumId w:val="3"/>
+  </w:num>
+  <w:num w:numId="6">
     <w:abstractNumId w:val="0"/>
+  </w:num>
+  <w:num w:numId="7">
+    <w:abstractNumId w:val="4"/>
+  </w:num>
+  <w:num w:numId="8">
+    <w:abstractNumId w:val="7"/>
+  </w:num>
+  <w:num w:numId="9">
+    <w:abstractNumId w:val="8"/>
+  </w:num>
+  <w:num w:numId="10">
+    <w:abstractNumId w:val="9"/>
   </w:num>
 </w:numbering>
 </file>
@@ -2364,7 +3369,7 @@
     </w:rPrDefault>
     <w:pPrDefault/>
   </w:docDefaults>
-  <w:latentStyles w:defLockedState="0" w:defUIPriority="99" w:defSemiHidden="0" w:defUnhideWhenUsed="0" w:defQFormat="0" w:count="376">
+  <w:latentStyles w:defLockedState="0" w:defUIPriority="99" w:defSemiHidden="0" w:defUnhideWhenUsed="0" w:defQFormat="0" w:count="377">
     <w:lsdException w:name="Normal" w:uiPriority="0" w:qFormat="1"/>
     <w:lsdException w:name="heading 1" w:uiPriority="9" w:qFormat="1"/>
     <w:lsdException w:name="heading 2" w:semiHidden="1" w:uiPriority="9" w:unhideWhenUsed="1" w:qFormat="1"/>
@@ -2741,6 +3746,7 @@
     <w:lsdException w:name="Hashtag" w:semiHidden="1" w:unhideWhenUsed="1"/>
     <w:lsdException w:name="Unresolved Mention" w:semiHidden="1" w:unhideWhenUsed="1"/>
     <w:lsdException w:name="Smart Link" w:semiHidden="1" w:unhideWhenUsed="1"/>
+    <w:lsdException w:name="Smart Link Error" w:semiHidden="1" w:unhideWhenUsed="1"/>
   </w:latentStyles>
   <w:style w:type="paragraph" w:default="1" w:styleId="Normal">
     <w:name w:val="Normal"/>
@@ -2942,6 +3948,29 @@
       <w:ind w:left="720"/>
       <w:contextualSpacing/>
     </w:pPr>
+  </w:style>
+  <w:style w:type="character" w:styleId="Hyperlink">
+    <w:name w:val="Hyperlink"/>
+    <w:basedOn w:val="DefaultParagraphFont"/>
+    <w:uiPriority w:val="99"/>
+    <w:unhideWhenUsed/>
+    <w:rsid w:val="005B46D6"/>
+    <w:rPr>
+      <w:color w:val="0000FF" w:themeColor="hyperlink"/>
+      <w:u w:val="single"/>
+    </w:rPr>
+  </w:style>
+  <w:style w:type="character" w:styleId="UnresolvedMention">
+    <w:name w:val="Unresolved Mention"/>
+    <w:basedOn w:val="DefaultParagraphFont"/>
+    <w:uiPriority w:val="99"/>
+    <w:semiHidden/>
+    <w:unhideWhenUsed/>
+    <w:rsid w:val="005B46D6"/>
+    <w:rPr>
+      <w:color w:val="605E5C"/>
+      <w:shd w:val="clear" w:color="auto" w:fill="E1DFDD"/>
+    </w:rPr>
   </w:style>
 </w:styles>
 </file>

</xml_diff>

<commit_message>
Added Necessary Tweaks to Webpage
</commit_message>
<xml_diff>
--- a/JH Resume.docx
+++ b/JH Resume.docx
@@ -117,33 +117,14 @@
     </w:p>
     <w:p>
       <w:pPr>
-        <w:pBdr>
-          <w:bottom w:val="single" w:sz="12" w:space="1" w:color="000000"/>
-        </w:pBdr>
-        <w:jc w:val="center"/>
-        <w:rPr>
-          <w:rFonts w:ascii="Times New Roman" w:eastAsia="Times New Roman" w:hAnsi="Times New Roman" w:cs="Times New Roman"/>
-          <w:sz w:val="22"/>
-          <w:szCs w:val="22"/>
-        </w:rPr>
-      </w:pPr>
-      <w:r>
-        <w:rPr>
-          <w:rFonts w:ascii="Times New Roman" w:eastAsia="Times New Roman" w:hAnsi="Times New Roman" w:cs="Times New Roman"/>
-          <w:sz w:val="22"/>
-          <w:szCs w:val="22"/>
-        </w:rPr>
-        <w:t xml:space="preserve">Personal Portfolio Webpage: </w:t>
-      </w:r>
-    </w:p>
-    <w:p>
-      <w:pPr>
         <w:rPr>
           <w:rFonts w:ascii="Times New Roman" w:eastAsia="Times New Roman" w:hAnsi="Times New Roman" w:cs="Times New Roman"/>
           <w:sz w:val="10"/>
           <w:szCs w:val="10"/>
         </w:rPr>
       </w:pPr>
+      <w:bookmarkStart w:id="1" w:name="_GoBack"/>
+      <w:bookmarkEnd w:id="1"/>
     </w:p>
     <w:tbl>
       <w:tblPr>
@@ -254,9 +235,9 @@
                 <w:sz w:val="22"/>
                 <w:szCs w:val="22"/>
               </w:rPr>
-              <w:t xml:space="preserve">Languages covered in this bootcamp </w:t>
-            </w:r>
-            <w:proofErr w:type="gramStart"/>
+              <w:t xml:space="preserve">Languages covered in this bootcamp include: C#, Python, </w:t>
+            </w:r>
+            <w:proofErr w:type="spellStart"/>
             <w:r>
               <w:rPr>
                 <w:rFonts w:ascii="Times New Roman" w:eastAsia="Times New Roman" w:hAnsi="Times New Roman" w:cs="Times New Roman"/>
@@ -264,9 +245,9 @@
                 <w:sz w:val="22"/>
                 <w:szCs w:val="22"/>
               </w:rPr>
-              <w:t>include:</w:t>
-            </w:r>
-            <w:proofErr w:type="gramEnd"/>
+              <w:t>Javascript</w:t>
+            </w:r>
+            <w:proofErr w:type="spellEnd"/>
             <w:r>
               <w:rPr>
                 <w:rFonts w:ascii="Times New Roman" w:eastAsia="Times New Roman" w:hAnsi="Times New Roman" w:cs="Times New Roman"/>
@@ -274,7 +255,7 @@
                 <w:sz w:val="22"/>
                 <w:szCs w:val="22"/>
               </w:rPr>
-              <w:t xml:space="preserve"> C#, Python, Javascript, HTML, CSS, SQL, and more.</w:t>
+              <w:t>, HTML, CSS, SQL, and more.</w:t>
             </w:r>
           </w:p>
           <w:p>
@@ -303,8 +284,9 @@
                 <w:sz w:val="22"/>
                 <w:szCs w:val="22"/>
               </w:rPr>
-              <w:t>SUNY Cortland</w:t>
-            </w:r>
+              <w:t xml:space="preserve">SUNY </w:t>
+            </w:r>
+            <w:proofErr w:type="spellStart"/>
             <w:r>
               <w:rPr>
                 <w:rFonts w:ascii="Times New Roman" w:eastAsia="Times New Roman" w:hAnsi="Times New Roman" w:cs="Times New Roman"/>
@@ -312,6 +294,15 @@
                 <w:sz w:val="22"/>
                 <w:szCs w:val="22"/>
               </w:rPr>
+              <w:t>Cortland</w:t>
+            </w:r>
+            <w:r>
+              <w:rPr>
+                <w:rFonts w:ascii="Times New Roman" w:eastAsia="Times New Roman" w:hAnsi="Times New Roman" w:cs="Times New Roman"/>
+                <w:b/>
+                <w:sz w:val="22"/>
+                <w:szCs w:val="22"/>
+              </w:rPr>
               <w:t>,</w:t>
             </w:r>
             <w:r>
@@ -328,7 +319,16 @@
                 <w:sz w:val="22"/>
                 <w:szCs w:val="22"/>
               </w:rPr>
-              <w:t>Cortland NY</w:t>
+              <w:t>Cortland</w:t>
+            </w:r>
+            <w:proofErr w:type="spellEnd"/>
+            <w:r>
+              <w:rPr>
+                <w:rFonts w:ascii="Times New Roman" w:eastAsia="Times New Roman" w:hAnsi="Times New Roman" w:cs="Times New Roman"/>
+                <w:sz w:val="22"/>
+                <w:szCs w:val="22"/>
+              </w:rPr>
+              <w:t xml:space="preserve"> NY</w:t>
             </w:r>
           </w:p>
           <w:p>
@@ -756,17 +756,7 @@
                 <w:sz w:val="22"/>
                 <w:szCs w:val="22"/>
               </w:rPr>
-              <w:t xml:space="preserve"> </w:t>
-            </w:r>
-            <w:bookmarkStart w:id="1" w:name="_GoBack"/>
-            <w:bookmarkEnd w:id="1"/>
-            <w:r>
-              <w:rPr>
-                <w:rFonts w:ascii="Times New Roman" w:eastAsia="Times New Roman" w:hAnsi="Times New Roman" w:cs="Times New Roman"/>
-                <w:sz w:val="22"/>
-                <w:szCs w:val="22"/>
-              </w:rPr>
-              <w:t>2019</w:t>
+              <w:t xml:space="preserve"> 2019</w:t>
             </w:r>
           </w:p>
           <w:p>
@@ -853,25 +843,61 @@
                 <w:sz w:val="22"/>
                 <w:szCs w:val="22"/>
               </w:rPr>
-              <w:t xml:space="preserve"> Harman, R. M., Puoplo, N. A., &amp; Van de Walle, </w:t>
-            </w:r>
-            <w:proofErr w:type="gramStart"/>
-            <w:r>
-              <w:rPr>
-                <w:rFonts w:ascii="Times New Roman" w:eastAsia="Times New Roman" w:hAnsi="Times New Roman" w:cs="Times New Roman"/>
-                <w:sz w:val="22"/>
-                <w:szCs w:val="22"/>
-              </w:rPr>
-              <w:t>G.,R.</w:t>
-            </w:r>
-            <w:proofErr w:type="gramEnd"/>
-            <w:r>
-              <w:rPr>
-                <w:rFonts w:ascii="Times New Roman" w:eastAsia="Times New Roman" w:hAnsi="Times New Roman" w:cs="Times New Roman"/>
-                <w:sz w:val="22"/>
-                <w:szCs w:val="22"/>
-              </w:rPr>
-              <w:t xml:space="preserve"> (2018, July). The Secretome of Adipose-derived Mesenchymal Stem Cells Protects SH-SY5Y Cells from Arsenic-induced Toxicity, Independent of a Neuron-like Differentiation Mechanism.</w:t>
+              <w:t xml:space="preserve"> Harman, R. M., </w:t>
+            </w:r>
+            <w:proofErr w:type="spellStart"/>
+            <w:r>
+              <w:rPr>
+                <w:rFonts w:ascii="Times New Roman" w:eastAsia="Times New Roman" w:hAnsi="Times New Roman" w:cs="Times New Roman"/>
+                <w:sz w:val="22"/>
+                <w:szCs w:val="22"/>
+              </w:rPr>
+              <w:t>Puoplo</w:t>
+            </w:r>
+            <w:proofErr w:type="spellEnd"/>
+            <w:r>
+              <w:rPr>
+                <w:rFonts w:ascii="Times New Roman" w:eastAsia="Times New Roman" w:hAnsi="Times New Roman" w:cs="Times New Roman"/>
+                <w:sz w:val="22"/>
+                <w:szCs w:val="22"/>
+              </w:rPr>
+              <w:t xml:space="preserve">, N. A., &amp; Van de </w:t>
+            </w:r>
+            <w:proofErr w:type="spellStart"/>
+            <w:r>
+              <w:rPr>
+                <w:rFonts w:ascii="Times New Roman" w:eastAsia="Times New Roman" w:hAnsi="Times New Roman" w:cs="Times New Roman"/>
+                <w:sz w:val="22"/>
+                <w:szCs w:val="22"/>
+              </w:rPr>
+              <w:t>Walle</w:t>
+            </w:r>
+            <w:proofErr w:type="spellEnd"/>
+            <w:r>
+              <w:rPr>
+                <w:rFonts w:ascii="Times New Roman" w:eastAsia="Times New Roman" w:hAnsi="Times New Roman" w:cs="Times New Roman"/>
+                <w:sz w:val="22"/>
+                <w:szCs w:val="22"/>
+              </w:rPr>
+              <w:t xml:space="preserve">, G.,R. (2018, July). The </w:t>
+            </w:r>
+            <w:proofErr w:type="spellStart"/>
+            <w:r>
+              <w:rPr>
+                <w:rFonts w:ascii="Times New Roman" w:eastAsia="Times New Roman" w:hAnsi="Times New Roman" w:cs="Times New Roman"/>
+                <w:sz w:val="22"/>
+                <w:szCs w:val="22"/>
+              </w:rPr>
+              <w:t>Secretome</w:t>
+            </w:r>
+            <w:proofErr w:type="spellEnd"/>
+            <w:r>
+              <w:rPr>
+                <w:rFonts w:ascii="Times New Roman" w:eastAsia="Times New Roman" w:hAnsi="Times New Roman" w:cs="Times New Roman"/>
+                <w:sz w:val="22"/>
+                <w:szCs w:val="22"/>
+              </w:rPr>
+              <w:t xml:space="preserve"> of Adipose-derived Mesenchymal Stem Cells Protects SH-SY5Y Cells from Arsenic-induced Toxicity, Independent of a Neuron-like Differentiation Mechanism.</w:t>
             </w:r>
             <w:r>
               <w:rPr>
@@ -1323,7 +1349,25 @@
                 <w:sz w:val="22"/>
                 <w:szCs w:val="22"/>
               </w:rPr>
-              <w:t xml:space="preserve">1,000 hours of study content and activities </w:t>
+              <w:t xml:space="preserve">1,000 hours of </w:t>
+            </w:r>
+            <w:r>
+              <w:rPr>
+                <w:rFonts w:ascii="Times New Roman" w:eastAsia="Times New Roman" w:hAnsi="Times New Roman" w:cs="Times New Roman"/>
+                <w:bCs/>
+                <w:sz w:val="22"/>
+                <w:szCs w:val="22"/>
+              </w:rPr>
+              <w:t xml:space="preserve">content and experience </w:t>
+            </w:r>
+            <w:r>
+              <w:rPr>
+                <w:rFonts w:ascii="Times New Roman" w:eastAsia="Times New Roman" w:hAnsi="Times New Roman" w:cs="Times New Roman"/>
+                <w:bCs/>
+                <w:sz w:val="22"/>
+                <w:szCs w:val="22"/>
+              </w:rPr>
+              <w:t xml:space="preserve"> </w:t>
             </w:r>
           </w:p>
           <w:p>
@@ -1459,6 +1503,7 @@
               </w:rPr>
               <w:t xml:space="preserve">, </w:t>
             </w:r>
+            <w:proofErr w:type="spellStart"/>
             <w:r>
               <w:rPr>
                 <w:rFonts w:ascii="Times New Roman" w:eastAsia="Times New Roman" w:hAnsi="Times New Roman" w:cs="Times New Roman"/>
@@ -1472,6 +1517,7 @@
               </w:rPr>
               <w:t>SuperUser</w:t>
             </w:r>
+            <w:proofErr w:type="spellEnd"/>
           </w:p>
           <w:p>
             <w:pPr>
@@ -1500,7 +1546,25 @@
                 <w:sz w:val="22"/>
                 <w:szCs w:val="22"/>
               </w:rPr>
-              <w:t xml:space="preserve"> SuperUser </w:t>
+              <w:t xml:space="preserve"> </w:t>
+            </w:r>
+            <w:proofErr w:type="spellStart"/>
+            <w:r>
+              <w:rPr>
+                <w:rFonts w:ascii="Times New Roman" w:eastAsia="Times New Roman" w:hAnsi="Times New Roman" w:cs="Times New Roman"/>
+                <w:sz w:val="22"/>
+                <w:szCs w:val="22"/>
+              </w:rPr>
+              <w:t>SuperUser</w:t>
+            </w:r>
+            <w:proofErr w:type="spellEnd"/>
+            <w:r>
+              <w:rPr>
+                <w:rFonts w:ascii="Times New Roman" w:eastAsia="Times New Roman" w:hAnsi="Times New Roman" w:cs="Times New Roman"/>
+                <w:sz w:val="22"/>
+                <w:szCs w:val="22"/>
+              </w:rPr>
+              <w:t xml:space="preserve"> </w:t>
             </w:r>
             <w:r>
               <w:rPr>
@@ -2066,7 +2130,47 @@
                 <w:sz w:val="22"/>
                 <w:szCs w:val="22"/>
               </w:rPr>
-              <w:t>Beta Beta Beta (Tri Beta) Biology Honors Society</w:t>
+              <w:t xml:space="preserve">Beta </w:t>
+            </w:r>
+            <w:proofErr w:type="spellStart"/>
+            <w:r>
+              <w:rPr>
+                <w:rFonts w:ascii="Times New Roman" w:eastAsia="Times New Roman" w:hAnsi="Times New Roman" w:cs="Times New Roman"/>
+                <w:b/>
+                <w:sz w:val="22"/>
+                <w:szCs w:val="22"/>
+              </w:rPr>
+              <w:t>Beta</w:t>
+            </w:r>
+            <w:proofErr w:type="spellEnd"/>
+            <w:r>
+              <w:rPr>
+                <w:rFonts w:ascii="Times New Roman" w:eastAsia="Times New Roman" w:hAnsi="Times New Roman" w:cs="Times New Roman"/>
+                <w:b/>
+                <w:sz w:val="22"/>
+                <w:szCs w:val="22"/>
+              </w:rPr>
+              <w:t xml:space="preserve"> </w:t>
+            </w:r>
+            <w:proofErr w:type="spellStart"/>
+            <w:r>
+              <w:rPr>
+                <w:rFonts w:ascii="Times New Roman" w:eastAsia="Times New Roman" w:hAnsi="Times New Roman" w:cs="Times New Roman"/>
+                <w:b/>
+                <w:sz w:val="22"/>
+                <w:szCs w:val="22"/>
+              </w:rPr>
+              <w:t>Beta</w:t>
+            </w:r>
+            <w:proofErr w:type="spellEnd"/>
+            <w:r>
+              <w:rPr>
+                <w:rFonts w:ascii="Times New Roman" w:eastAsia="Times New Roman" w:hAnsi="Times New Roman" w:cs="Times New Roman"/>
+                <w:b/>
+                <w:sz w:val="22"/>
+                <w:szCs w:val="22"/>
+              </w:rPr>
+              <w:t xml:space="preserve"> (Tri Beta) Biology Honors Society</w:t>
             </w:r>
             <w:r>
               <w:rPr>

</xml_diff>